<commit_message>
Update of graph code and updated documentation.
</commit_message>
<xml_diff>
--- a/Documentation/Documentation Neural Networks3.docx
+++ b/Documentation/Documentation Neural Networks3.docx
@@ -95,30 +95,22 @@
         <w:rPr>
           <w:lang w:val="en-US"/>
         </w:rPr>
-        <w:t>This scripture documents the wo</w:t>
-      </w:r>
-      <w:bookmarkStart w:id="0" w:name="_GoBack"/>
-      <w:bookmarkEnd w:id="0"/>
-      <w:r>
-        <w:rPr>
-          <w:lang w:val="en-US"/>
-        </w:rPr>
-        <w:t xml:space="preserve">rk done by Aditya </w:t>
-      </w:r>
-      <w:commentRangeStart w:id="1"/>
+        <w:t xml:space="preserve">This scripture documents the work done by Aditya </w:t>
+      </w:r>
+      <w:commentRangeStart w:id="0"/>
       <w:r>
         <w:rPr>
           <w:lang w:val="en-US"/>
         </w:rPr>
         <w:t>Raj</w:t>
       </w:r>
-      <w:commentRangeEnd w:id="1"/>
+      <w:commentRangeEnd w:id="0"/>
       <w:r>
         <w:rPr>
           <w:rStyle w:val="Kommentarzeichen"/>
           <w:lang w:val="en-US"/>
         </w:rPr>
-        <w:commentReference w:id="1"/>
+        <w:commentReference w:id="0"/>
       </w:r>
       <w:r>
         <w:rPr>
@@ -160,191 +152,20 @@
     </w:p>
     <w:p>
       <w:pPr>
-        <w:jc w:val="both"/>
-        <w:rPr>
-          <w:lang w:val="en-US"/>
-        </w:rPr>
-      </w:pPr>
-    </w:p>
-    <w:p>
-      <w:pPr>
-        <w:jc w:val="both"/>
-        <w:rPr>
-          <w:lang w:val="en-US"/>
-        </w:rPr>
-      </w:pPr>
-    </w:p>
-    <w:p>
-      <w:pPr>
-        <w:jc w:val="both"/>
-        <w:rPr>
-          <w:lang w:val="en-US"/>
-        </w:rPr>
-      </w:pPr>
-    </w:p>
-    <w:p>
-      <w:pPr>
-        <w:jc w:val="both"/>
-        <w:rPr>
-          <w:lang w:val="en-US"/>
-        </w:rPr>
-      </w:pPr>
-    </w:p>
-    <w:p>
-      <w:pPr>
-        <w:jc w:val="both"/>
-        <w:rPr>
-          <w:lang w:val="en-US"/>
-        </w:rPr>
-      </w:pPr>
-    </w:p>
-    <w:p>
-      <w:pPr>
-        <w:jc w:val="both"/>
-        <w:rPr>
-          <w:lang w:val="en-US"/>
-        </w:rPr>
-      </w:pPr>
-    </w:p>
-    <w:p>
-      <w:pPr>
-        <w:jc w:val="both"/>
-        <w:rPr>
-          <w:lang w:val="en-US"/>
-        </w:rPr>
-      </w:pPr>
-    </w:p>
-    <w:p>
-      <w:pPr>
-        <w:jc w:val="both"/>
-        <w:rPr>
-          <w:lang w:val="en-US"/>
-        </w:rPr>
-      </w:pPr>
-    </w:p>
-    <w:p>
-      <w:pPr>
-        <w:jc w:val="both"/>
-        <w:rPr>
-          <w:lang w:val="en-US"/>
-        </w:rPr>
-      </w:pPr>
-    </w:p>
-    <w:p>
-      <w:pPr>
-        <w:jc w:val="both"/>
-        <w:rPr>
-          <w:lang w:val="en-US"/>
-        </w:rPr>
-      </w:pPr>
-    </w:p>
-    <w:p>
-      <w:pPr>
-        <w:jc w:val="both"/>
-        <w:rPr>
-          <w:lang w:val="en-US"/>
-        </w:rPr>
-      </w:pPr>
-    </w:p>
-    <w:p>
-      <w:pPr>
-        <w:jc w:val="both"/>
-        <w:rPr>
-          <w:lang w:val="en-US"/>
-        </w:rPr>
-      </w:pPr>
-    </w:p>
-    <w:p>
-      <w:pPr>
-        <w:jc w:val="both"/>
-        <w:rPr>
-          <w:lang w:val="en-US"/>
-        </w:rPr>
-      </w:pPr>
-    </w:p>
-    <w:p>
-      <w:pPr>
-        <w:jc w:val="both"/>
-        <w:rPr>
-          <w:lang w:val="en-US"/>
-        </w:rPr>
-      </w:pPr>
-    </w:p>
-    <w:p>
-      <w:pPr>
-        <w:jc w:val="both"/>
-        <w:rPr>
-          <w:lang w:val="en-US"/>
-        </w:rPr>
-      </w:pPr>
-    </w:p>
-    <w:p>
-      <w:pPr>
-        <w:jc w:val="both"/>
-        <w:rPr>
-          <w:lang w:val="en-US"/>
-        </w:rPr>
-      </w:pPr>
-    </w:p>
-    <w:p>
-      <w:pPr>
-        <w:jc w:val="both"/>
-        <w:rPr>
-          <w:lang w:val="en-US"/>
-        </w:rPr>
-      </w:pPr>
-    </w:p>
-    <w:p>
-      <w:pPr>
-        <w:jc w:val="both"/>
-        <w:rPr>
-          <w:lang w:val="en-US"/>
-        </w:rPr>
-      </w:pPr>
-    </w:p>
-    <w:p>
-      <w:pPr>
-        <w:jc w:val="both"/>
-        <w:rPr>
-          <w:lang w:val="en-US"/>
-        </w:rPr>
-      </w:pPr>
-    </w:p>
-    <w:p>
-      <w:pPr>
-        <w:jc w:val="both"/>
-        <w:rPr>
-          <w:lang w:val="en-US"/>
-        </w:rPr>
-      </w:pPr>
-    </w:p>
-    <w:p>
-      <w:pPr>
-        <w:jc w:val="both"/>
-        <w:rPr>
-          <w:lang w:val="en-US"/>
-        </w:rPr>
-      </w:pPr>
-    </w:p>
-    <w:p>
-      <w:pPr>
-        <w:jc w:val="both"/>
-        <w:rPr>
-          <w:lang w:val="en-US"/>
-        </w:rPr>
-      </w:pPr>
-    </w:p>
-    <w:p>
-      <w:pPr>
-        <w:jc w:val="both"/>
-        <w:rPr>
-          <w:lang w:val="en-US"/>
-        </w:rPr>
-      </w:pPr>
+        <w:rPr>
+          <w:lang w:val="en-US"/>
+        </w:rPr>
+      </w:pPr>
+      <w:r>
+        <w:rPr>
+          <w:lang w:val="en-US"/>
+        </w:rPr>
+        <w:br w:type="page"/>
+      </w:r>
     </w:p>
     <w:sdt>
       <w:sdtPr>
-        <w:id w:val="596064089"/>
+        <w:id w:val="662358014"/>
         <w:docPartObj>
           <w:docPartGallery w:val="Table of Contents"/>
           <w:docPartUnique/>
@@ -363,14 +184,14 @@
         <w:p>
           <w:pPr>
             <w:pStyle w:val="Inhaltsverzeichnisberschrift"/>
-            <w:numPr>
-              <w:ilvl w:val="0"/>
-              <w:numId w:val="0"/>
-            </w:numPr>
-            <w:jc w:val="both"/>
           </w:pPr>
           <w:r>
-            <w:t>Table Of Contents</w:t>
+            <w:t>Table of Content</w:t>
+          </w:r>
+          <w:bookmarkStart w:id="1" w:name="_GoBack"/>
+          <w:bookmarkEnd w:id="1"/>
+          <w:r>
+            <w:t>s</w:t>
           </w:r>
         </w:p>
         <w:p>
@@ -394,7 +215,7 @@
           <w:r>
             <w:fldChar w:fldCharType="separate"/>
           </w:r>
-          <w:hyperlink w:anchor="_Toc477216051" w:history="1">
+          <w:hyperlink w:anchor="_Toc477261319" w:history="1">
             <w:r>
               <w:rPr>
                 <w:rStyle w:val="Hyperlink"/>
@@ -437,7 +258,7 @@
                 <w:noProof/>
                 <w:webHidden/>
               </w:rPr>
-              <w:instrText xml:space="preserve"> PAGEREF _Toc477216051 \h </w:instrText>
+              <w:instrText xml:space="preserve"> PAGEREF _Toc477261319 \h </w:instrText>
             </w:r>
             <w:r>
               <w:rPr>
@@ -480,7 +301,7 @@
               <w:lang w:eastAsia="de-DE"/>
             </w:rPr>
           </w:pPr>
-          <w:hyperlink w:anchor="_Toc477216052" w:history="1">
+          <w:hyperlink w:anchor="_Toc477261320" w:history="1">
             <w:r>
               <w:rPr>
                 <w:rStyle w:val="Hyperlink"/>
@@ -523,7 +344,7 @@
                 <w:noProof/>
                 <w:webHidden/>
               </w:rPr>
-              <w:instrText xml:space="preserve"> PAGEREF _Toc477216052 \h </w:instrText>
+              <w:instrText xml:space="preserve"> PAGEREF _Toc477261320 \h </w:instrText>
             </w:r>
             <w:r>
               <w:rPr>
@@ -566,7 +387,7 @@
               <w:lang w:eastAsia="de-DE"/>
             </w:rPr>
           </w:pPr>
-          <w:hyperlink w:anchor="_Toc477216053" w:history="1">
+          <w:hyperlink w:anchor="_Toc477261321" w:history="1">
             <w:r>
               <w:rPr>
                 <w:rStyle w:val="Hyperlink"/>
@@ -615,7 +436,7 @@
                 <w:noProof/>
                 <w:webHidden/>
               </w:rPr>
-              <w:instrText xml:space="preserve"> PAGEREF _Toc477216053 \h </w:instrText>
+              <w:instrText xml:space="preserve"> PAGEREF _Toc477261321 \h </w:instrText>
             </w:r>
             <w:r>
               <w:rPr>
@@ -658,7 +479,7 @@
               <w:lang w:eastAsia="de-DE"/>
             </w:rPr>
           </w:pPr>
-          <w:hyperlink w:anchor="_Toc477216054" w:history="1">
+          <w:hyperlink w:anchor="_Toc477261322" w:history="1">
             <w:r>
               <w:rPr>
                 <w:rStyle w:val="Hyperlink"/>
@@ -707,7 +528,7 @@
                 <w:noProof/>
                 <w:webHidden/>
               </w:rPr>
-              <w:instrText xml:space="preserve"> PAGEREF _Toc477216054 \h </w:instrText>
+              <w:instrText xml:space="preserve"> PAGEREF _Toc477261322 \h </w:instrText>
             </w:r>
             <w:r>
               <w:rPr>
@@ -750,7 +571,7 @@
               <w:lang w:eastAsia="de-DE"/>
             </w:rPr>
           </w:pPr>
-          <w:hyperlink w:anchor="_Toc477216055" w:history="1">
+          <w:hyperlink w:anchor="_Toc477261323" w:history="1">
             <w:r>
               <w:rPr>
                 <w:rStyle w:val="Hyperlink"/>
@@ -799,7 +620,7 @@
                 <w:noProof/>
                 <w:webHidden/>
               </w:rPr>
-              <w:instrText xml:space="preserve"> PAGEREF _Toc477216055 \h </w:instrText>
+              <w:instrText xml:space="preserve"> PAGEREF _Toc477261323 \h </w:instrText>
             </w:r>
             <w:r>
               <w:rPr>
@@ -842,7 +663,7 @@
               <w:lang w:eastAsia="de-DE"/>
             </w:rPr>
           </w:pPr>
-          <w:hyperlink w:anchor="_Toc477216056" w:history="1">
+          <w:hyperlink w:anchor="_Toc477261324" w:history="1">
             <w:r>
               <w:rPr>
                 <w:rStyle w:val="Hyperlink"/>
@@ -885,7 +706,7 @@
                 <w:noProof/>
                 <w:webHidden/>
               </w:rPr>
-              <w:instrText xml:space="preserve"> PAGEREF _Toc477216056 \h </w:instrText>
+              <w:instrText xml:space="preserve"> PAGEREF _Toc477261324 \h </w:instrText>
             </w:r>
             <w:r>
               <w:rPr>
@@ -928,7 +749,7 @@
               <w:lang w:eastAsia="de-DE"/>
             </w:rPr>
           </w:pPr>
-          <w:hyperlink w:anchor="_Toc477216057" w:history="1">
+          <w:hyperlink w:anchor="_Toc477261325" w:history="1">
             <w:r>
               <w:rPr>
                 <w:rStyle w:val="Hyperlink"/>
@@ -971,7 +792,7 @@
                 <w:noProof/>
                 <w:webHidden/>
               </w:rPr>
-              <w:instrText xml:space="preserve"> PAGEREF _Toc477216057 \h </w:instrText>
+              <w:instrText xml:space="preserve"> PAGEREF _Toc477261325 \h </w:instrText>
             </w:r>
             <w:r>
               <w:rPr>
@@ -1014,7 +835,7 @@
               <w:lang w:eastAsia="de-DE"/>
             </w:rPr>
           </w:pPr>
-          <w:hyperlink w:anchor="_Toc477216058" w:history="1">
+          <w:hyperlink w:anchor="_Toc477261326" w:history="1">
             <w:r>
               <w:rPr>
                 <w:rStyle w:val="Hyperlink"/>
@@ -1057,7 +878,7 @@
                 <w:noProof/>
                 <w:webHidden/>
               </w:rPr>
-              <w:instrText xml:space="preserve"> PAGEREF _Toc477216058 \h </w:instrText>
+              <w:instrText xml:space="preserve"> PAGEREF _Toc477261326 \h </w:instrText>
             </w:r>
             <w:r>
               <w:rPr>
@@ -1100,7 +921,7 @@
               <w:lang w:eastAsia="de-DE"/>
             </w:rPr>
           </w:pPr>
-          <w:hyperlink w:anchor="_Toc477216059" w:history="1">
+          <w:hyperlink w:anchor="_Toc477261327" w:history="1">
             <w:r>
               <w:rPr>
                 <w:rStyle w:val="Hyperlink"/>
@@ -1143,7 +964,7 @@
                 <w:noProof/>
                 <w:webHidden/>
               </w:rPr>
-              <w:instrText xml:space="preserve"> PAGEREF _Toc477216059 \h </w:instrText>
+              <w:instrText xml:space="preserve"> PAGEREF _Toc477261327 \h </w:instrText>
             </w:r>
             <w:r>
               <w:rPr>
@@ -1186,7 +1007,7 @@
               <w:lang w:eastAsia="de-DE"/>
             </w:rPr>
           </w:pPr>
-          <w:hyperlink w:anchor="_Toc477216060" w:history="1">
+          <w:hyperlink w:anchor="_Toc477261328" w:history="1">
             <w:r>
               <w:rPr>
                 <w:rStyle w:val="Hyperlink"/>
@@ -1229,7 +1050,7 @@
                 <w:noProof/>
                 <w:webHidden/>
               </w:rPr>
-              <w:instrText xml:space="preserve"> PAGEREF _Toc477216060 \h </w:instrText>
+              <w:instrText xml:space="preserve"> PAGEREF _Toc477261328 \h </w:instrText>
             </w:r>
             <w:r>
               <w:rPr>
@@ -1272,7 +1093,7 @@
               <w:lang w:eastAsia="de-DE"/>
             </w:rPr>
           </w:pPr>
-          <w:hyperlink w:anchor="_Toc477216061" w:history="1">
+          <w:hyperlink w:anchor="_Toc477261329" w:history="1">
             <w:r>
               <w:rPr>
                 <w:rStyle w:val="Hyperlink"/>
@@ -1315,7 +1136,7 @@
                 <w:noProof/>
                 <w:webHidden/>
               </w:rPr>
-              <w:instrText xml:space="preserve"> PAGEREF _Toc477216061 \h </w:instrText>
+              <w:instrText xml:space="preserve"> PAGEREF _Toc477261329 \h </w:instrText>
             </w:r>
             <w:r>
               <w:rPr>
@@ -1358,7 +1179,7 @@
               <w:lang w:eastAsia="de-DE"/>
             </w:rPr>
           </w:pPr>
-          <w:hyperlink w:anchor="_Toc477216062" w:history="1">
+          <w:hyperlink w:anchor="_Toc477261330" w:history="1">
             <w:r>
               <w:rPr>
                 <w:rStyle w:val="Hyperlink"/>
@@ -1401,7 +1222,7 @@
                 <w:noProof/>
                 <w:webHidden/>
               </w:rPr>
-              <w:instrText xml:space="preserve"> PAGEREF _Toc477216062 \h </w:instrText>
+              <w:instrText xml:space="preserve"> PAGEREF _Toc477261330 \h </w:instrText>
             </w:r>
             <w:r>
               <w:rPr>
@@ -1444,7 +1265,7 @@
               <w:lang w:eastAsia="de-DE"/>
             </w:rPr>
           </w:pPr>
-          <w:hyperlink w:anchor="_Toc477216063" w:history="1">
+          <w:hyperlink w:anchor="_Toc477261331" w:history="1">
             <w:r>
               <w:rPr>
                 <w:rStyle w:val="Hyperlink"/>
@@ -1487,7 +1308,7 @@
                 <w:noProof/>
                 <w:webHidden/>
               </w:rPr>
-              <w:instrText xml:space="preserve"> PAGEREF _Toc477216063 \h </w:instrText>
+              <w:instrText xml:space="preserve"> PAGEREF _Toc477261331 \h </w:instrText>
             </w:r>
             <w:r>
               <w:rPr>
@@ -1530,7 +1351,7 @@
               <w:lang w:eastAsia="de-DE"/>
             </w:rPr>
           </w:pPr>
-          <w:hyperlink w:anchor="_Toc477216064" w:history="1">
+          <w:hyperlink w:anchor="_Toc477261332" w:history="1">
             <w:r>
               <w:rPr>
                 <w:rStyle w:val="Hyperlink"/>
@@ -1573,7 +1394,7 @@
                 <w:noProof/>
                 <w:webHidden/>
               </w:rPr>
-              <w:instrText xml:space="preserve"> PAGEREF _Toc477216064 \h </w:instrText>
+              <w:instrText xml:space="preserve"> PAGEREF _Toc477261332 \h </w:instrText>
             </w:r>
             <w:r>
               <w:rPr>
@@ -1616,7 +1437,7 @@
               <w:lang w:eastAsia="de-DE"/>
             </w:rPr>
           </w:pPr>
-          <w:hyperlink w:anchor="_Toc477216065" w:history="1">
+          <w:hyperlink w:anchor="_Toc477261333" w:history="1">
             <w:r>
               <w:rPr>
                 <w:rStyle w:val="Hyperlink"/>
@@ -1659,7 +1480,7 @@
                 <w:noProof/>
                 <w:webHidden/>
               </w:rPr>
-              <w:instrText xml:space="preserve"> PAGEREF _Toc477216065 \h </w:instrText>
+              <w:instrText xml:space="preserve"> PAGEREF _Toc477261333 \h </w:instrText>
             </w:r>
             <w:r>
               <w:rPr>
@@ -1702,7 +1523,7 @@
               <w:lang w:eastAsia="de-DE"/>
             </w:rPr>
           </w:pPr>
-          <w:hyperlink w:anchor="_Toc477216066" w:history="1">
+          <w:hyperlink w:anchor="_Toc477261334" w:history="1">
             <w:r>
               <w:rPr>
                 <w:rStyle w:val="Hyperlink"/>
@@ -1745,7 +1566,7 @@
                 <w:noProof/>
                 <w:webHidden/>
               </w:rPr>
-              <w:instrText xml:space="preserve"> PAGEREF _Toc477216066 \h </w:instrText>
+              <w:instrText xml:space="preserve"> PAGEREF _Toc477261334 \h </w:instrText>
             </w:r>
             <w:r>
               <w:rPr>
@@ -1788,7 +1609,7 @@
               <w:lang w:eastAsia="de-DE"/>
             </w:rPr>
           </w:pPr>
-          <w:hyperlink w:anchor="_Toc477216067" w:history="1">
+          <w:hyperlink w:anchor="_Toc477261335" w:history="1">
             <w:r>
               <w:rPr>
                 <w:rStyle w:val="Hyperlink"/>
@@ -1831,7 +1652,7 @@
                 <w:noProof/>
                 <w:webHidden/>
               </w:rPr>
-              <w:instrText xml:space="preserve"> PAGEREF _Toc477216067 \h </w:instrText>
+              <w:instrText xml:space="preserve"> PAGEREF _Toc477261335 \h </w:instrText>
             </w:r>
             <w:r>
               <w:rPr>
@@ -1874,7 +1695,7 @@
               <w:lang w:eastAsia="de-DE"/>
             </w:rPr>
           </w:pPr>
-          <w:hyperlink w:anchor="_Toc477216068" w:history="1">
+          <w:hyperlink w:anchor="_Toc477261336" w:history="1">
             <w:r>
               <w:rPr>
                 <w:rStyle w:val="Hyperlink"/>
@@ -1917,7 +1738,7 @@
                 <w:noProof/>
                 <w:webHidden/>
               </w:rPr>
-              <w:instrText xml:space="preserve"> PAGEREF _Toc477216068 \h </w:instrText>
+              <w:instrText xml:space="preserve"> PAGEREF _Toc477261336 \h </w:instrText>
             </w:r>
             <w:r>
               <w:rPr>
@@ -1960,7 +1781,7 @@
               <w:lang w:eastAsia="de-DE"/>
             </w:rPr>
           </w:pPr>
-          <w:hyperlink w:anchor="_Toc477216069" w:history="1">
+          <w:hyperlink w:anchor="_Toc477261337" w:history="1">
             <w:r>
               <w:rPr>
                 <w:rStyle w:val="Hyperlink"/>
@@ -2003,7 +1824,7 @@
                 <w:noProof/>
                 <w:webHidden/>
               </w:rPr>
-              <w:instrText xml:space="preserve"> PAGEREF _Toc477216069 \h </w:instrText>
+              <w:instrText xml:space="preserve"> PAGEREF _Toc477261337 \h </w:instrText>
             </w:r>
             <w:r>
               <w:rPr>
@@ -2046,7 +1867,7 @@
               <w:lang w:eastAsia="de-DE"/>
             </w:rPr>
           </w:pPr>
-          <w:hyperlink w:anchor="_Toc477216070" w:history="1">
+          <w:hyperlink w:anchor="_Toc477261338" w:history="1">
             <w:r>
               <w:rPr>
                 <w:rStyle w:val="Hyperlink"/>
@@ -2095,7 +1916,7 @@
                 <w:noProof/>
                 <w:webHidden/>
               </w:rPr>
-              <w:instrText xml:space="preserve"> PAGEREF _Toc477216070 \h </w:instrText>
+              <w:instrText xml:space="preserve"> PAGEREF _Toc477261338 \h </w:instrText>
             </w:r>
             <w:r>
               <w:rPr>
@@ -2138,7 +1959,7 @@
               <w:lang w:eastAsia="de-DE"/>
             </w:rPr>
           </w:pPr>
-          <w:hyperlink w:anchor="_Toc477216071" w:history="1">
+          <w:hyperlink w:anchor="_Toc477261339" w:history="1">
             <w:r>
               <w:rPr>
                 <w:rStyle w:val="Hyperlink"/>
@@ -2187,7 +2008,7 @@
                 <w:noProof/>
                 <w:webHidden/>
               </w:rPr>
-              <w:instrText xml:space="preserve"> PAGEREF _Toc477216071 \h </w:instrText>
+              <w:instrText xml:space="preserve"> PAGEREF _Toc477261339 \h </w:instrText>
             </w:r>
             <w:r>
               <w:rPr>
@@ -2230,7 +2051,7 @@
               <w:lang w:eastAsia="de-DE"/>
             </w:rPr>
           </w:pPr>
-          <w:hyperlink w:anchor="_Toc477216072" w:history="1">
+          <w:hyperlink w:anchor="_Toc477261340" w:history="1">
             <w:r>
               <w:rPr>
                 <w:rStyle w:val="Hyperlink"/>
@@ -2279,7 +2100,7 @@
                 <w:noProof/>
                 <w:webHidden/>
               </w:rPr>
-              <w:instrText xml:space="preserve"> PAGEREF _Toc477216072 \h </w:instrText>
+              <w:instrText xml:space="preserve"> PAGEREF _Toc477261340 \h </w:instrText>
             </w:r>
             <w:r>
               <w:rPr>
@@ -2299,7 +2120,7 @@
                 <w:noProof/>
                 <w:webHidden/>
               </w:rPr>
-              <w:t>16</w:t>
+              <w:t>17</w:t>
             </w:r>
             <w:r>
               <w:rPr>
@@ -2322,7 +2143,7 @@
               <w:lang w:eastAsia="de-DE"/>
             </w:rPr>
           </w:pPr>
-          <w:hyperlink w:anchor="_Toc477216073" w:history="1">
+          <w:hyperlink w:anchor="_Toc477261341" w:history="1">
             <w:r>
               <w:rPr>
                 <w:rStyle w:val="Hyperlink"/>
@@ -2365,7 +2186,7 @@
                 <w:noProof/>
                 <w:webHidden/>
               </w:rPr>
-              <w:instrText xml:space="preserve"> PAGEREF _Toc477216073 \h </w:instrText>
+              <w:instrText xml:space="preserve"> PAGEREF _Toc477261341 \h </w:instrText>
             </w:r>
             <w:r>
               <w:rPr>
@@ -2385,7 +2206,7 @@
                 <w:noProof/>
                 <w:webHidden/>
               </w:rPr>
-              <w:t>18</w:t>
+              <w:t>19</w:t>
             </w:r>
             <w:r>
               <w:rPr>
@@ -2408,7 +2229,7 @@
               <w:lang w:eastAsia="de-DE"/>
             </w:rPr>
           </w:pPr>
-          <w:hyperlink w:anchor="_Toc477216074" w:history="1">
+          <w:hyperlink w:anchor="_Toc477261342" w:history="1">
             <w:r>
               <w:rPr>
                 <w:rStyle w:val="Hyperlink"/>
@@ -2451,7 +2272,7 @@
                 <w:noProof/>
                 <w:webHidden/>
               </w:rPr>
-              <w:instrText xml:space="preserve"> PAGEREF _Toc477216074 \h </w:instrText>
+              <w:instrText xml:space="preserve"> PAGEREF _Toc477261342 \h </w:instrText>
             </w:r>
             <w:r>
               <w:rPr>
@@ -2471,7 +2292,7 @@
                 <w:noProof/>
                 <w:webHidden/>
               </w:rPr>
-              <w:t>19</w:t>
+              <w:t>20</w:t>
             </w:r>
             <w:r>
               <w:rPr>
@@ -2494,7 +2315,7 @@
               <w:lang w:eastAsia="de-DE"/>
             </w:rPr>
           </w:pPr>
-          <w:hyperlink w:anchor="_Toc477216075" w:history="1">
+          <w:hyperlink w:anchor="_Toc477261343" w:history="1">
             <w:r>
               <w:rPr>
                 <w:rStyle w:val="Hyperlink"/>
@@ -2537,7 +2358,7 @@
                 <w:noProof/>
                 <w:webHidden/>
               </w:rPr>
-              <w:instrText xml:space="preserve"> PAGEREF _Toc477216075 \h </w:instrText>
+              <w:instrText xml:space="preserve"> PAGEREF _Toc477261343 \h </w:instrText>
             </w:r>
             <w:r>
               <w:rPr>
@@ -2557,7 +2378,7 @@
                 <w:noProof/>
                 <w:webHidden/>
               </w:rPr>
-              <w:t>20</w:t>
+              <w:t>21</w:t>
             </w:r>
             <w:r>
               <w:rPr>
@@ -2569,9 +2390,6 @@
           </w:hyperlink>
         </w:p>
         <w:p>
-          <w:pPr>
-            <w:jc w:val="both"/>
-          </w:pPr>
           <w:r>
             <w:rPr>
               <w:b/>
@@ -2586,14 +2404,6 @@
       <w:pPr>
         <w:jc w:val="both"/>
         <w:rPr>
-          <w:lang w:val="en-US"/>
-        </w:rPr>
-      </w:pPr>
-    </w:p>
-    <w:p>
-      <w:pPr>
-        <w:jc w:val="both"/>
-        <w:rPr>
           <w:rFonts w:asciiTheme="majorHAnsi" w:eastAsiaTheme="majorEastAsia" w:hAnsiTheme="majorHAnsi" w:cstheme="majorBidi"/>
           <w:b/>
           <w:bCs/>
@@ -2624,7 +2434,8 @@
         </w:rPr>
       </w:pPr>
       <w:bookmarkStart w:id="2" w:name="_Toc477207404"/>
-      <w:bookmarkStart w:id="3" w:name="_Toc477216051"/>
+      <w:bookmarkStart w:id="3" w:name="_Toc477261236"/>
+      <w:bookmarkStart w:id="4" w:name="_Toc477261319"/>
       <w:r>
         <w:rPr>
           <w:lang w:val="en-US"/>
@@ -2634,6 +2445,7 @@
       </w:r>
       <w:bookmarkEnd w:id="2"/>
       <w:bookmarkEnd w:id="3"/>
+      <w:bookmarkEnd w:id="4"/>
     </w:p>
     <w:p>
       <w:pPr>
@@ -2729,18 +2541,15 @@
         <w:rPr>
           <w:lang w:val="en-US"/>
         </w:rPr>
-      </w:r>
-      <w:r>
-        <w:rPr>
-          <w:lang w:val="en-US"/>
-        </w:rPr>
         <w:fldChar w:fldCharType="separate"/>
       </w:r>
       <w:r>
         <w:rPr>
-          <w:lang w:val="en-US"/>
-        </w:rPr>
-        <w:t>3</w:t>
+          <w:b/>
+          <w:bCs/>
+          <w:lang w:val="en-US"/>
+        </w:rPr>
+        <w:t>Fehler! Verweisquelle konnte nicht gefunden werden.</w:t>
       </w:r>
       <w:r>
         <w:rPr>
@@ -2941,8 +2750,9 @@
           <w:lang w:val="en-US"/>
         </w:rPr>
       </w:pPr>
-      <w:bookmarkStart w:id="4" w:name="_Ref477211508"/>
-      <w:bookmarkStart w:id="5" w:name="_Toc477216052"/>
+      <w:bookmarkStart w:id="5" w:name="_Ref477211508"/>
+      <w:bookmarkStart w:id="6" w:name="_Toc477261237"/>
+      <w:bookmarkStart w:id="7" w:name="_Toc477261320"/>
       <w:r>
         <w:rPr>
           <w:lang w:val="en-US"/>
@@ -2950,8 +2760,9 @@
         <w:lastRenderedPageBreak/>
         <w:t>Background</w:t>
       </w:r>
-      <w:bookmarkEnd w:id="4"/>
       <w:bookmarkEnd w:id="5"/>
+      <w:bookmarkEnd w:id="6"/>
+      <w:bookmarkEnd w:id="7"/>
     </w:p>
     <w:p>
       <w:pPr>
@@ -2961,14 +2772,16 @@
           <w:lang w:val="en-US"/>
         </w:rPr>
       </w:pPr>
-      <w:bookmarkStart w:id="6" w:name="_Toc477216053"/>
+      <w:bookmarkStart w:id="8" w:name="_Toc477261238"/>
+      <w:bookmarkStart w:id="9" w:name="_Toc477261321"/>
       <w:r>
         <w:rPr>
           <w:lang w:val="en-US"/>
         </w:rPr>
         <w:t>Deep Learning</w:t>
       </w:r>
-      <w:bookmarkEnd w:id="6"/>
+      <w:bookmarkEnd w:id="8"/>
+      <w:bookmarkEnd w:id="9"/>
     </w:p>
     <w:p>
       <w:pPr>
@@ -3064,7 +2877,8 @@
           <w:lang w:val="en-US"/>
         </w:rPr>
       </w:pPr>
-      <w:bookmarkStart w:id="7" w:name="_Toc477216054"/>
+      <w:bookmarkStart w:id="10" w:name="_Toc477261239"/>
+      <w:bookmarkStart w:id="11" w:name="_Toc477261322"/>
       <w:r>
         <w:rPr>
           <w:lang w:val="en-US"/>
@@ -3077,7 +2891,8 @@
         </w:rPr>
         <w:t>s</w:t>
       </w:r>
-      <w:bookmarkEnd w:id="7"/>
+      <w:bookmarkEnd w:id="10"/>
+      <w:bookmarkEnd w:id="11"/>
     </w:p>
     <w:p>
       <w:pPr>
@@ -3113,6 +2928,7 @@
       <w:r>
         <w:rPr>
           <w:noProof/>
+          <w:lang w:eastAsia="de-DE"/>
         </w:rPr>
         <mc:AlternateContent>
           <mc:Choice Requires="wps">
@@ -3298,7 +3114,7 @@
                 <v:stroke joinstyle="miter"/>
                 <v:path gradientshapeok="t" o:connecttype="rect"/>
               </v:shapetype>
-              <v:shape id="Textfeld 90" o:spid="_x0000_s1026" type="#_x0000_t202" style="position:absolute;left:0;text-align:left;margin-left:-.15pt;margin-top:232.3pt;width:452.3pt;height:.05pt;z-index:251664384;visibility:visible;mso-wrap-style:square;mso-wrap-distance-left:9pt;mso-wrap-distance-top:0;mso-wrap-distance-right:9pt;mso-wrap-distance-bottom:0;mso-position-horizontal:absolute;mso-position-horizontal-relative:text;mso-position-vertical:absolute;mso-position-vertical-relative:text;v-text-anchor:top" o:gfxdata="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" stroked="f">
+              <v:shape id="Textfeld 90" o:spid="_x0000_s1026" type="#_x0000_t202" style="position:absolute;left:0;text-align:left;margin-left:-.15pt;margin-top:232.3pt;width:452.3pt;height:.05pt;z-index:251664384;visibility:visible;mso-wrap-style:square;mso-wrap-distance-left:9pt;mso-wrap-distance-top:0;mso-wrap-distance-right:9pt;mso-wrap-distance-bottom:0;mso-position-horizontal:absolute;mso-position-horizontal-relative:text;mso-position-vertical:absolute;mso-position-vertical-relative:text;v-text-anchor:top" o:gfxdata="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" stroked="f">
                 <v:textbox style="mso-fit-shape-to-text:t" inset="0,0,0,0">
                   <w:txbxContent>
                     <w:p>
@@ -5505,7 +5321,7 @@
           </mc:Choice>
           <mc:Fallback>
             <w:pict>
-              <v:group w14:anchorId="6E27E296" id="Gruppieren 35" o:spid="_x0000_s1027" style="position:absolute;left:0;text-align:left;margin-left:-.15pt;margin-top:14.45pt;width:452.3pt;height:213.35pt;z-index:251662336;mso-width-relative:margin;mso-height-relative:margin" coordorigin="6" coordsize="49630,23410" o:gfxdata="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">
+              <v:group w14:anchorId="6E27E296" id="Gruppieren 35" o:spid="_x0000_s1027" style="position:absolute;left:0;text-align:left;margin-left:-.15pt;margin-top:14.45pt;width:452.3pt;height:213.35pt;z-index:251662336;mso-width-relative:margin;mso-height-relative:margin" coordorigin="6" coordsize="49630,23410" o:gfxdata="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">
                 <v:group id="Gruppieren 36" o:spid="_x0000_s1028" style="position:absolute;left:614;width:48965;height:20179" coordorigin="614" coordsize="48965,20179" o:gfxdata="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">
                   <v:rect id="Rechteck 37" o:spid="_x0000_s1029" style="position:absolute;left:43818;top:7212;width:5761;height:6176;visibility:visible;mso-wrap-style:square;v-text-anchor:middle" o:gfxdata="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" fillcolor="#d8d8d8 [2732]" strokecolor="#d8d8d8 [2732]" strokeweight="1pt">
                     <v:stroke joinstyle="round" endcap="round"/>
@@ -6468,16 +6284,18 @@
           <w:lang w:val="en-US"/>
         </w:rPr>
       </w:pPr>
-      <w:bookmarkStart w:id="8" w:name="_Toc477207406"/>
-      <w:bookmarkStart w:id="9" w:name="_Toc477216055"/>
+      <w:bookmarkStart w:id="12" w:name="_Toc477207406"/>
+      <w:bookmarkStart w:id="13" w:name="_Toc477261240"/>
+      <w:bookmarkStart w:id="14" w:name="_Toc477261323"/>
       <w:r>
         <w:rPr>
           <w:lang w:val="en-US"/>
         </w:rPr>
         <w:t>Convolutional Neural Networks</w:t>
       </w:r>
-      <w:bookmarkEnd w:id="8"/>
-      <w:bookmarkEnd w:id="9"/>
+      <w:bookmarkEnd w:id="12"/>
+      <w:bookmarkEnd w:id="13"/>
+      <w:bookmarkEnd w:id="14"/>
     </w:p>
     <w:p>
       <w:pPr>
@@ -6532,18 +6350,12 @@
         <w:rPr>
           <w:lang w:val="en-US"/>
         </w:rPr>
-        <w:instrText xml:space="preserve"> REF _Ref477210293 \h </w:instrText>
-      </w:r>
-      <w:r>
-        <w:rPr>
-          <w:lang w:val="en-US"/>
-        </w:rPr>
-      </w:r>
-      <w:r>
-        <w:rPr>
-          <w:lang w:val="en-US"/>
-        </w:rPr>
-        <w:instrText xml:space="preserve"> \* MERGEFORMAT </w:instrText>
+        <w:instrText xml:space="preserve"> REF _Ref477210293 \h  \* MERGEFORMAT </w:instrText>
+      </w:r>
+      <w:r>
+        <w:rPr>
+          <w:lang w:val="en-US"/>
+        </w:rPr>
       </w:r>
       <w:r>
         <w:rPr>
@@ -6587,6 +6399,60 @@
           <w:lang w:val="en-US"/>
         </w:rPr>
         <w:t xml:space="preserve">Within neural networks several techniques are used two perform the task of classification. The concept of an activation function and of backpropagation are described within this work. </w:t>
+      </w:r>
+      <w:r>
+        <w:rPr>
+          <w:lang w:val="en-US"/>
+        </w:rPr>
+        <w:t xml:space="preserve">The description of the basic concepts and layers refers to </w:t>
+      </w:r>
+      <w:sdt>
+        <w:sdtPr>
+          <w:rPr>
+            <w:lang w:val="en-US"/>
+          </w:rPr>
+          <w:id w:val="-391271954"/>
+          <w:citation/>
+        </w:sdtPr>
+        <w:sdtContent>
+          <w:r>
+            <w:rPr>
+              <w:lang w:val="en-US"/>
+            </w:rPr>
+            <w:fldChar w:fldCharType="begin"/>
+          </w:r>
+          <w:r>
+            <w:rPr>
+              <w:lang w:val="en-US"/>
+            </w:rPr>
+            <w:instrText xml:space="preserve"> CITATION And17 \l 1031 </w:instrText>
+          </w:r>
+          <w:r>
+            <w:rPr>
+              <w:lang w:val="en-US"/>
+            </w:rPr>
+            <w:fldChar w:fldCharType="separate"/>
+          </w:r>
+          <w:r>
+            <w:rPr>
+              <w:noProof/>
+              <w:lang w:val="en-US"/>
+            </w:rPr>
+            <w:t>(Karpathy)</w:t>
+          </w:r>
+          <w:r>
+            <w:rPr>
+              <w:lang w:val="en-US"/>
+            </w:rPr>
+            <w:fldChar w:fldCharType="end"/>
+          </w:r>
+        </w:sdtContent>
+      </w:sdt>
+      <w:r>
+        <w:rPr>
+          <w:lang w:val="en-US"/>
+        </w:rPr>
+        <w:t>.</w:t>
       </w:r>
     </w:p>
     <w:p>
@@ -7472,20 +7338,291 @@
         <w:rPr>
           <w:lang w:val="en-US"/>
         </w:rPr>
-        <w:t xml:space="preserve"> the training via backpropagation is simplified and the overall training time is decreased</w:t>
-      </w:r>
-      <w:r>
-        <w:rPr>
+        <w:t xml:space="preserve"> the training via backpropagation is simplified and the overall training time is decreased.</w:t>
+      </w:r>
+    </w:p>
+    <w:p>
+      <w:pPr>
+        <w:jc w:val="both"/>
+        <w:rPr>
+          <w:lang w:val="en-US"/>
+        </w:rPr>
+      </w:pPr>
+      <w:r>
+        <w:rPr>
+          <w:lang w:val="en-US"/>
+        </w:rPr>
+        <w:t xml:space="preserve">The </w:t>
+      </w:r>
+      <w:r>
+        <w:rPr>
+          <w:b/>
+          <w:lang w:val="en-US"/>
+        </w:rPr>
+        <w:t>pooling</w:t>
+      </w:r>
+      <w:r>
+        <w:rPr>
+          <w:lang w:val="en-US"/>
+        </w:rPr>
+        <w:t xml:space="preserve"> layer reduces the size of the data by applying a function like max- or average-pooling is computed on the given data. </w:t>
+      </w:r>
+      <w:r>
+        <w:rPr>
+          <w:lang w:val="en-US"/>
+        </w:rPr>
+        <w:t xml:space="preserve">Beside the function to hyperparameters can be chosen: the spatial extend and the stride. </w:t>
+      </w:r>
+      <w:r>
+        <w:rPr>
+          <w:lang w:val="en-US"/>
+        </w:rPr>
+        <w:t xml:space="preserve">When </w:t>
+      </w:r>
+      <w:r>
+        <w:rPr>
+          <w:lang w:val="en-US"/>
+        </w:rPr>
+        <w:t>stride and spatial extend are</w:t>
+      </w:r>
+      <w:r>
+        <w:rPr>
+          <w:lang w:val="en-US"/>
+        </w:rPr>
+        <w:t xml:space="preserve"> two and the give</w:t>
+      </w:r>
+      <w:r>
+        <w:rPr>
+          <w:lang w:val="en-US"/>
+        </w:rPr>
+        <w:t>n input is a 4x4, the output data is of dimension 2x2</w:t>
+      </w:r>
+      <w:r>
+        <w:rPr>
+          <w:lang w:val="en-US"/>
+        </w:rPr>
+        <w:t xml:space="preserve">. </w:t>
+      </w:r>
+      <w:r>
+        <w:rPr>
+          <w:lang w:val="en-US"/>
+        </w:rPr>
+        <w:t xml:space="preserve">This means a reduction by factor two for the outgoing data. </w:t>
+      </w:r>
+    </w:p>
+    <w:p>
+      <w:pPr>
+        <w:jc w:val="both"/>
+        <w:rPr>
+          <w:lang w:val="en-US"/>
+        </w:rPr>
+      </w:pPr>
+      <w:r>
+        <w:rPr>
+          <w:lang w:val="en-US"/>
+        </w:rPr>
+        <w:t xml:space="preserve">Within the </w:t>
+      </w:r>
+      <w:r>
+        <w:rPr>
+          <w:b/>
+          <w:lang w:val="en-US"/>
+        </w:rPr>
+        <w:t>normalization</w:t>
+      </w:r>
+      <w:r>
+        <w:rPr>
+          <w:lang w:val="en-US"/>
+        </w:rPr>
+        <w:t xml:space="preserve"> l</w:t>
+      </w:r>
+      <w:r>
+        <w:rPr>
+          <w:lang w:val="en-US"/>
+        </w:rPr>
+        <w:t xml:space="preserve">ayer the values are normalized or inhibited. The layer helps to reduce the size of parameters and the excited neurons can fire relatively more. Within the current development of CNN, the normalization layer fall out of favor, because there is little to no documented use. </w:t>
+      </w:r>
+    </w:p>
+    <w:p>
+      <w:pPr>
+        <w:jc w:val="both"/>
+        <w:rPr>
+          <w:lang w:val="en-US"/>
+        </w:rPr>
+      </w:pPr>
+      <w:r>
+        <w:rPr>
+          <w:b/>
+          <w:lang w:val="en-US"/>
+        </w:rPr>
+        <w:t>Fully-connected</w:t>
+      </w:r>
+      <w:r>
+        <w:rPr>
+          <w:b/>
           <w:lang w:val="en-US"/>
         </w:rPr>
         <w:t xml:space="preserve"> </w:t>
+      </w:r>
+      <w:r>
+        <w:rPr>
+          <w:lang w:val="en-US"/>
+        </w:rPr>
+        <w:t xml:space="preserve">or </w:t>
+      </w:r>
+      <w:r>
+        <w:rPr>
+          <w:b/>
+          <w:lang w:val="en-US"/>
+        </w:rPr>
+        <w:t>local</w:t>
+      </w:r>
+      <w:r>
+        <w:rPr>
+          <w:lang w:val="en-US"/>
+        </w:rPr>
+        <w:t xml:space="preserve"> layers are used to combine the results of all filters </w:t>
+      </w:r>
+      <w:r>
+        <w:rPr>
+          <w:lang w:val="en-US"/>
+        </w:rPr>
+        <w:t xml:space="preserve">especially </w:t>
+      </w:r>
+      <w:r>
+        <w:rPr>
+          <w:lang w:val="en-US"/>
+        </w:rPr>
+        <w:t xml:space="preserve">in the end. </w:t>
+      </w:r>
+      <w:r>
+        <w:rPr>
+          <w:lang w:val="en-US"/>
+        </w:rPr>
+        <w:t xml:space="preserve">Each neuron in this layer is connected to all outgoing edges of the previous node. It is possible to convert a fully-connected layer into a convolutional layer by increasing the local region of the convolutional layer. </w:t>
+      </w:r>
+    </w:p>
+    <w:p>
+      <w:pPr>
+        <w:pStyle w:val="Listenabsatz"/>
+        <w:numPr>
+          <w:ilvl w:val="0"/>
+          <w:numId w:val="26"/>
+        </w:numPr>
+        <w:jc w:val="both"/>
+        <w:rPr>
+          <w:lang w:val="en-US"/>
+        </w:rPr>
+      </w:pPr>
+      <w:r>
+        <w:rPr>
+          <w:lang w:val="en-US"/>
+        </w:rPr>
+        <w:t xml:space="preserve">The </w:t>
+      </w:r>
+      <w:r>
+        <w:rPr>
+          <w:b/>
+          <w:lang w:val="en-US"/>
+        </w:rPr>
+        <w:t>softmax-linear</w:t>
+      </w:r>
+      <w:r>
+        <w:rPr>
+          <w:lang w:val="en-US"/>
+        </w:rPr>
+        <w:t xml:space="preserve"> layer </w:t>
+      </w:r>
+    </w:p>
+    <w:p>
+      <w:pPr>
+        <w:jc w:val="both"/>
+        <w:rPr>
+          <w:lang w:val="en-US"/>
+        </w:rPr>
+      </w:pPr>
+      <w:r>
+        <w:rPr>
+          <w:lang w:val="en-US"/>
+        </w:rPr>
+        <w:t xml:space="preserve">The </w:t>
+      </w:r>
+      <w:r>
+        <w:rPr>
+          <w:b/>
+          <w:lang w:val="en-US"/>
+        </w:rPr>
+        <w:t>output</w:t>
+      </w:r>
+      <w:r>
+        <w:rPr>
+          <w:lang w:val="en-US"/>
+        </w:rPr>
+        <w:t xml:space="preserve"> layer</w:t>
+      </w:r>
+      <w:r>
+        <w:rPr>
+          <w:lang w:val="en-US"/>
+        </w:rPr>
+        <w:t xml:space="preserve"> computes the predicted value for the input data for each class. No activation function is applied here. </w:t>
+      </w:r>
+    </w:p>
+    <w:p>
+      <w:pPr>
+        <w:jc w:val="both"/>
+        <w:rPr>
+          <w:lang w:val="en-US"/>
+        </w:rPr>
+      </w:pPr>
+      <w:r>
+        <w:rPr>
+          <w:lang w:val="en-US"/>
+        </w:rPr>
+        <w:t xml:space="preserve">With the described layers a CNN can be constructed. Passing through </w:t>
+      </w:r>
+      <w:r>
+        <w:rPr>
+          <w:lang w:val="en-US"/>
+        </w:rPr>
+        <w:t>all layers the input data is reduced through several computations until only the prediction is left. In the example of cat and dog classification for each image a possibility for both classes are the output.</w:t>
+      </w:r>
+      <w:r>
+        <w:rPr>
+          <w:lang w:val="en-US"/>
+        </w:rPr>
+        <w:t xml:space="preserve"> The initially random weights </w:t>
+      </w:r>
+      <w:r>
+        <w:rPr>
+          <w:lang w:val="en-US"/>
+        </w:rPr>
+        <w:lastRenderedPageBreak/>
+        <w:t>are updated during the training process.</w:t>
+      </w:r>
+      <w:r>
+        <w:rPr>
+          <w:lang w:val="en-US"/>
+        </w:rPr>
+        <w:t xml:space="preserve"> Within each training step calculations on the current input are performed including dot products, activation functions and for instance max-pooling. After the loss is computed the weights are updated through backpropagation or the learned concepts are applied to the network.</w:t>
+      </w:r>
+      <w:r>
+        <w:rPr>
+          <w:lang w:val="en-US"/>
+        </w:rPr>
+        <w:t xml:space="preserve"> The trained model can afterwards be applied to new and never seen data to predict. </w:t>
+      </w:r>
+      <w:r>
+        <w:rPr>
+          <w:lang w:val="en-US"/>
+        </w:rPr>
+        <w:t xml:space="preserve">As </w:t>
       </w:r>
       <w:sdt>
         <w:sdtPr>
           <w:rPr>
             <w:lang w:val="en-US"/>
           </w:rPr>
-          <w:id w:val="2096276591"/>
+          <w:id w:val="-1583667681"/>
           <w:citation/>
         </w:sdtPr>
         <w:sdtContent>
@@ -7499,7 +7636,7 @@
             <w:rPr>
               <w:lang w:val="en-US"/>
             </w:rPr>
-            <w:instrText xml:space="preserve"> CITATION And17 \l 1031 </w:instrText>
+            <w:instrText xml:space="preserve"> CITATION Sze16 \l 1031 </w:instrText>
           </w:r>
           <w:r>
             <w:rPr>
@@ -7512,7 +7649,7 @@
               <w:noProof/>
               <w:lang w:val="en-US"/>
             </w:rPr>
-            <w:t>(Karpathy, kein Datum)</w:t>
+            <w:t>(Szegedy)</w:t>
           </w:r>
           <w:r>
             <w:rPr>
@@ -7526,77 +7663,34 @@
         <w:rPr>
           <w:lang w:val="en-US"/>
         </w:rPr>
-        <w:t>.</w:t>
+        <w:t xml:space="preserve"> mentions different structures of CNN and NN in general might lead to different results. </w:t>
+      </w:r>
+      <w:r>
+        <w:rPr>
+          <w:lang w:val="en-US"/>
+        </w:rPr>
+        <w:br w:type="page"/>
       </w:r>
     </w:p>
     <w:p>
       <w:pPr>
+        <w:pStyle w:val="berschrift1"/>
         <w:jc w:val="both"/>
         <w:rPr>
           <w:lang w:val="en-US"/>
         </w:rPr>
       </w:pPr>
-      <w:r>
-        <w:rPr>
-          <w:lang w:val="en-US"/>
-        </w:rPr>
-        <w:t xml:space="preserve">The </w:t>
-      </w:r>
-      <w:r>
-        <w:rPr>
-          <w:b/>
-          <w:lang w:val="en-US"/>
-        </w:rPr>
-        <w:t>pooling</w:t>
-      </w:r>
-      <w:r>
-        <w:rPr>
-          <w:lang w:val="en-US"/>
-        </w:rPr>
-        <w:t xml:space="preserve"> layer reduces the size of the data by applying a function like max- or average-pooling is computed on the given data. </w:t>
-      </w:r>
-      <w:r>
-        <w:rPr>
-          <w:lang w:val="en-US"/>
-        </w:rPr>
-        <w:t xml:space="preserve">Beside the function to hyperparameters can be chosen: the spatial extend and the stride. </w:t>
-      </w:r>
-      <w:r>
-        <w:rPr>
-          <w:lang w:val="en-US"/>
-        </w:rPr>
-        <w:t xml:space="preserve">When </w:t>
-      </w:r>
-      <w:r>
-        <w:rPr>
-          <w:lang w:val="en-US"/>
-        </w:rPr>
-        <w:t>stride and spatial extend are</w:t>
-      </w:r>
-      <w:r>
-        <w:rPr>
-          <w:lang w:val="en-US"/>
-        </w:rPr>
-        <w:t xml:space="preserve"> two and the give</w:t>
-      </w:r>
-      <w:r>
-        <w:rPr>
-          <w:lang w:val="en-US"/>
-        </w:rPr>
-        <w:t>n input is a 4x4, the output data is of dimension 2x2</w:t>
-      </w:r>
-      <w:r>
-        <w:rPr>
-          <w:lang w:val="en-US"/>
-        </w:rPr>
-        <w:t xml:space="preserve">. </w:t>
-      </w:r>
-      <w:r>
-        <w:rPr>
-          <w:lang w:val="en-US"/>
-        </w:rPr>
-        <w:t xml:space="preserve">This means a reduction by factor two for the outgoing data. </w:t>
-      </w:r>
+      <w:bookmarkStart w:id="15" w:name="_Toc477261241"/>
+      <w:bookmarkStart w:id="16" w:name="_Toc477261324"/>
+      <w:r>
+        <w:rPr>
+          <w:lang w:val="en-US"/>
+        </w:rPr>
+        <w:lastRenderedPageBreak/>
+        <w:t>TensorFlow</w:t>
+      </w:r>
+      <w:bookmarkEnd w:id="15"/>
+      <w:bookmarkEnd w:id="16"/>
     </w:p>
     <w:p>
       <w:pPr>
@@ -7609,26 +7703,217 @@
         <w:rPr>
           <w:lang w:val="en-US"/>
         </w:rPr>
-        <w:t xml:space="preserve">Within the </w:t>
-      </w:r>
-      <w:r>
-        <w:rPr>
-          <w:b/>
-          <w:lang w:val="en-US"/>
-        </w:rPr>
-        <w:t>normalization</w:t>
-      </w:r>
-      <w:r>
-        <w:rPr>
-          <w:lang w:val="en-US"/>
-        </w:rPr>
-        <w:t xml:space="preserve"> l</w:t>
-      </w:r>
-      <w:r>
-        <w:rPr>
-          <w:lang w:val="en-US"/>
-        </w:rPr>
-        <w:t xml:space="preserve">ayer the values are normalized or inhibited. The layer helps to reduce the size of parameters and the excited neurons can fire relatively more. Within the current development of CNN, the normalization layer fall out of favor, because there is little to no documented use. </w:t>
+        <w:softHyphen/>
+      </w:r>
+      <w:r>
+        <w:rPr>
+          <w:lang w:val="en-US"/>
+        </w:rPr>
+        <w:t xml:space="preserve">To solve the image classification problem described above we have </w:t>
+      </w:r>
+      <w:r>
+        <w:rPr>
+          <w:lang w:val="en-US"/>
+        </w:rPr>
+        <w:t xml:space="preserve">chosen to use the programming language </w:t>
+      </w:r>
+      <w:commentRangeStart w:id="17"/>
+      <w:r>
+        <w:rPr>
+          <w:lang w:val="en-US"/>
+        </w:rPr>
+        <w:t>Python</w:t>
+      </w:r>
+      <w:commentRangeEnd w:id="17"/>
+      <w:r>
+        <w:rPr>
+          <w:rStyle w:val="Kommentarzeichen"/>
+          <w:lang w:val="en-US"/>
+        </w:rPr>
+        <w:commentReference w:id="17"/>
+      </w:r>
+      <w:r>
+        <w:rPr>
+          <w:rStyle w:val="Funotenzeichen"/>
+          <w:lang w:val="en-US"/>
+        </w:rPr>
+        <w:footnoteReference w:id="1"/>
+      </w:r>
+      <w:r>
+        <w:rPr>
+          <w:lang w:val="en-US"/>
+        </w:rPr>
+        <w:t xml:space="preserve"> v</w:t>
+      </w:r>
+      <w:commentRangeStart w:id="18"/>
+      <w:r>
+        <w:rPr>
+          <w:lang w:val="en-US"/>
+        </w:rPr>
+        <w:t>ersion 3</w:t>
+      </w:r>
+      <w:commentRangeEnd w:id="18"/>
+      <w:r>
+        <w:rPr>
+          <w:rStyle w:val="Kommentarzeichen"/>
+          <w:lang w:val="en-US"/>
+        </w:rPr>
+        <w:commentReference w:id="18"/>
+      </w:r>
+      <w:r>
+        <w:rPr>
+          <w:lang w:val="en-US"/>
+        </w:rPr>
+        <w:t xml:space="preserve"> and </w:t>
+      </w:r>
+      <w:r>
+        <w:rPr>
+          <w:lang w:val="en-US"/>
+        </w:rPr>
+        <w:t>TensorFlow</w:t>
+      </w:r>
+      <w:r>
+        <w:rPr>
+          <w:rStyle w:val="Kommentarzeichen"/>
+          <w:lang w:val="en-US"/>
+        </w:rPr>
+        <w:commentReference w:id="19"/>
+      </w:r>
+      <w:r>
+        <w:rPr>
+          <w:rStyle w:val="Funotenzeichen"/>
+          <w:lang w:val="en-US"/>
+        </w:rPr>
+        <w:footnoteReference w:id="2"/>
+      </w:r>
+      <w:r>
+        <w:rPr>
+          <w:lang w:val="en-US"/>
+        </w:rPr>
+        <w:t xml:space="preserve"> version 1.0.</w:t>
+      </w:r>
+      <w:r>
+        <w:rPr>
+          <w:lang w:val="en-US"/>
+        </w:rPr>
+        <w:t xml:space="preserve"> </w:t>
+      </w:r>
+      <w:r>
+        <w:rPr>
+          <w:lang w:val="en-US"/>
+        </w:rPr>
+        <w:t>W</w:t>
+      </w:r>
+      <w:commentRangeStart w:id="20"/>
+      <w:r>
+        <w:rPr>
+          <w:lang w:val="en-US"/>
+        </w:rPr>
+        <w:t xml:space="preserve">ithin the area of Machine Learning multiple software libraries are available. We have </w:t>
+      </w:r>
+      <w:r>
+        <w:rPr>
+          <w:lang w:val="en-US"/>
+        </w:rPr>
+        <w:t>chosen</w:t>
+      </w:r>
+      <w:r>
+        <w:rPr>
+          <w:lang w:val="en-US"/>
+        </w:rPr>
+        <w:t xml:space="preserve"> </w:t>
+      </w:r>
+      <w:r>
+        <w:rPr>
+          <w:lang w:val="en-US"/>
+        </w:rPr>
+        <w:t>TensorFlow</w:t>
+      </w:r>
+      <w:r>
+        <w:rPr>
+          <w:lang w:val="en-US"/>
+        </w:rPr>
+        <w:t xml:space="preserve"> because of its multi-language support. Moreover,</w:t>
+      </w:r>
+      <w:r>
+        <w:rPr>
+          <w:lang w:val="en-US"/>
+        </w:rPr>
+        <w:t xml:space="preserve"> </w:t>
+      </w:r>
+      <w:r>
+        <w:rPr>
+          <w:lang w:val="en-US"/>
+        </w:rPr>
+        <w:t>TensorFlow</w:t>
+      </w:r>
+      <w:r>
+        <w:rPr>
+          <w:lang w:val="en-US"/>
+        </w:rPr>
+        <w:t xml:space="preserve"> provides detailed documentation and tutorials and huge API library for creating a neural network</w:t>
+      </w:r>
+      <w:r>
+        <w:rPr>
+          <w:lang w:val="en-US"/>
+        </w:rPr>
+        <w:t>.</w:t>
+      </w:r>
+      <w:commentRangeEnd w:id="20"/>
+      <w:r>
+        <w:rPr>
+          <w:rStyle w:val="Kommentarzeichen"/>
+          <w:lang w:val="en-US"/>
+        </w:rPr>
+        <w:commentReference w:id="20"/>
+      </w:r>
+      <w:r>
+        <w:rPr>
+          <w:lang w:val="en-US"/>
+        </w:rPr>
+        <w:t xml:space="preserve"> This prevents us from re-inventing the wheels of neural network and instead focus on the important concepts of modifying a neural network for our image classification problem. </w:t>
+      </w:r>
+      <w:r>
+        <w:rPr>
+          <w:lang w:val="en-US"/>
+        </w:rPr>
+        <w:t>W</w:t>
+      </w:r>
+      <w:r>
+        <w:rPr>
+          <w:lang w:val="en-US"/>
+        </w:rPr>
+        <w:t>e</w:t>
+      </w:r>
+      <w:r>
+        <w:rPr>
+          <w:lang w:val="en-US"/>
+        </w:rPr>
+        <w:t xml:space="preserve"> also</w:t>
+      </w:r>
+      <w:r>
+        <w:rPr>
+          <w:lang w:val="en-US"/>
+        </w:rPr>
+        <w:t xml:space="preserve"> believe that our project can</w:t>
+      </w:r>
+      <w:r>
+        <w:rPr>
+          <w:lang w:val="en-US"/>
+        </w:rPr>
+        <w:t xml:space="preserve"> easily be migrated to multiple GPUs for faster processing of neural network</w:t>
+      </w:r>
+      <w:r>
+        <w:rPr>
+          <w:lang w:val="en-US"/>
+        </w:rPr>
+        <w:t>.</w:t>
+      </w:r>
+      <w:r>
+        <w:rPr>
+          <w:lang w:val="en-US"/>
+        </w:rPr>
+        <w:t xml:space="preserve"> But we were not able to test this feature because of time frame restrictions.</w:t>
       </w:r>
     </w:p>
     <w:p>
@@ -7640,14 +7925,12 @@
       </w:pPr>
       <w:r>
         <w:rPr>
-          <w:b/>
-          <w:lang w:val="en-US"/>
-        </w:rPr>
-        <w:t>Fully-connected</w:t>
-      </w:r>
-      <w:r>
-        <w:rPr>
-          <w:b/>
+          <w:lang w:val="en-US"/>
+        </w:rPr>
+        <w:t>The</w:t>
+      </w:r>
+      <w:r>
+        <w:rPr>
           <w:lang w:val="en-US"/>
         </w:rPr>
         <w:t xml:space="preserve"> </w:t>
@@ -7656,52 +7939,128 @@
         <w:rPr>
           <w:lang w:val="en-US"/>
         </w:rPr>
-        <w:t xml:space="preserve">or </w:t>
-      </w:r>
-      <w:r>
-        <w:rPr>
-          <w:b/>
-          <w:lang w:val="en-US"/>
-        </w:rPr>
-        <w:t>local</w:t>
-      </w:r>
-      <w:r>
-        <w:rPr>
-          <w:lang w:val="en-US"/>
-        </w:rPr>
-        <w:t xml:space="preserve"> layers are used to combine the results of all filters </w:t>
-      </w:r>
-      <w:r>
-        <w:rPr>
-          <w:lang w:val="en-US"/>
-        </w:rPr>
-        <w:t xml:space="preserve">especially </w:t>
-      </w:r>
-      <w:r>
-        <w:rPr>
-          <w:lang w:val="en-US"/>
-        </w:rPr>
-        <w:t xml:space="preserve">in the end. </w:t>
-      </w:r>
-      <w:r>
-        <w:rPr>
-          <w:lang w:val="en-US"/>
-        </w:rPr>
-        <w:t xml:space="preserve">Each neuron in this layer is connected to all outgoing edges of the previous node. It is possible to convert a fully-connected layer into a convolutional layer by increasing the local region of the convolutional layer. </w:t>
-      </w:r>
-    </w:p>
-    <w:p>
-      <w:pPr>
-        <w:pStyle w:val="Listenabsatz"/>
-        <w:numPr>
-          <w:ilvl w:val="0"/>
-          <w:numId w:val="26"/>
-        </w:numPr>
-        <w:jc w:val="both"/>
-        <w:rPr>
-          <w:lang w:val="en-US"/>
-        </w:rPr>
-      </w:pPr>
+        <w:t>TensorFlow</w:t>
+      </w:r>
+      <w:r>
+        <w:rPr>
+          <w:lang w:val="en-US"/>
+        </w:rPr>
+        <w:t xml:space="preserve"> </w:t>
+      </w:r>
+      <w:r>
+        <w:rPr>
+          <w:lang w:val="en-US"/>
+        </w:rPr>
+        <w:t xml:space="preserve">API library </w:t>
+      </w:r>
+      <w:r>
+        <w:rPr>
+          <w:lang w:val="en-US"/>
+        </w:rPr>
+        <w:t xml:space="preserve">supports </w:t>
+      </w:r>
+      <w:r>
+        <w:rPr>
+          <w:lang w:val="en-US"/>
+        </w:rPr>
+        <w:t xml:space="preserve">general </w:t>
+      </w:r>
+      <w:r>
+        <w:rPr>
+          <w:lang w:val="en-US"/>
+        </w:rPr>
+        <w:t>operation</w:t>
+      </w:r>
+      <w:r>
+        <w:rPr>
+          <w:lang w:val="en-US"/>
+        </w:rPr>
+        <w:t>s</w:t>
+      </w:r>
+      <w:r>
+        <w:rPr>
+          <w:lang w:val="en-US"/>
+        </w:rPr>
+        <w:t xml:space="preserve"> used in machine learning. It was </w:t>
+      </w:r>
+      <w:r>
+        <w:rPr>
+          <w:lang w:val="en-US"/>
+        </w:rPr>
+        <w:t xml:space="preserve">released by </w:t>
+      </w:r>
+      <w:r>
+        <w:rPr>
+          <w:lang w:val="en-US"/>
+        </w:rPr>
+        <w:t>Google Brain Team</w:t>
+      </w:r>
+      <w:r>
+        <w:rPr>
+          <w:lang w:val="en-US"/>
+        </w:rPr>
+        <w:t xml:space="preserve"> </w:t>
+      </w:r>
+      <w:r>
+        <w:rPr>
+          <w:lang w:val="en-US"/>
+        </w:rPr>
+        <w:t>in November 2015</w:t>
+      </w:r>
+      <w:r>
+        <w:rPr>
+          <w:lang w:val="en-US"/>
+        </w:rPr>
+        <w:t xml:space="preserve">, </w:t>
+      </w:r>
+      <w:r>
+        <w:rPr>
+          <w:lang w:val="en-US"/>
+        </w:rPr>
+        <w:t xml:space="preserve">to </w:t>
+      </w:r>
+      <w:r>
+        <w:rPr>
+          <w:lang w:val="en-US"/>
+        </w:rPr>
+        <w:t xml:space="preserve">provide specific </w:t>
+      </w:r>
+      <w:r>
+        <w:rPr>
+          <w:lang w:val="en-US"/>
+        </w:rPr>
+        <w:t xml:space="preserve">support </w:t>
+      </w:r>
+      <w:r>
+        <w:rPr>
+          <w:lang w:val="en-US"/>
+        </w:rPr>
+        <w:t xml:space="preserve">for </w:t>
+      </w:r>
+      <w:r>
+        <w:rPr>
+          <w:lang w:val="en-US"/>
+        </w:rPr>
+        <w:t>Deep Learning Neural Networks</w:t>
+      </w:r>
+      <w:r>
+        <w:rPr>
+          <w:lang w:val="en-US"/>
+        </w:rPr>
+        <w:t xml:space="preserve">. It provides support for widely used programming languages like Java </w:t>
+      </w:r>
+      <w:r>
+        <w:rPr>
+          <w:lang w:val="en-US"/>
+        </w:rPr>
+        <w:t>and Python</w:t>
+      </w:r>
+      <w:r>
+        <w:rPr>
+          <w:lang w:val="en-US"/>
+        </w:rPr>
+        <w:t xml:space="preserve">. </w:t>
+      </w:r>
       <w:r>
         <w:rPr>
           <w:lang w:val="en-US"/>
@@ -7710,476 +8069,15 @@
       </w:r>
       <w:r>
         <w:rPr>
-          <w:b/>
-          <w:lang w:val="en-US"/>
-        </w:rPr>
-        <w:t>softmax-linear</w:t>
-      </w:r>
-      <w:r>
-        <w:rPr>
-          <w:lang w:val="en-US"/>
-        </w:rPr>
-        <w:t xml:space="preserve"> layer </w:t>
-      </w:r>
-    </w:p>
-    <w:p>
-      <w:pPr>
-        <w:jc w:val="both"/>
-        <w:rPr>
-          <w:lang w:val="en-US"/>
-        </w:rPr>
-      </w:pPr>
-      <w:r>
-        <w:rPr>
-          <w:lang w:val="en-US"/>
-        </w:rPr>
-        <w:t xml:space="preserve">The </w:t>
-      </w:r>
-      <w:r>
-        <w:rPr>
-          <w:b/>
-          <w:lang w:val="en-US"/>
-        </w:rPr>
-        <w:t>output</w:t>
-      </w:r>
-      <w:r>
-        <w:rPr>
-          <w:lang w:val="en-US"/>
-        </w:rPr>
-        <w:t xml:space="preserve"> layer</w:t>
-      </w:r>
-      <w:r>
-        <w:rPr>
-          <w:lang w:val="en-US"/>
-        </w:rPr>
-        <w:t xml:space="preserve"> computes the predicted value for the input data for each class. No activation function is applied here. </w:t>
-      </w:r>
-    </w:p>
-    <w:p>
-      <w:pPr>
-        <w:jc w:val="both"/>
-        <w:rPr>
-          <w:lang w:val="en-US"/>
-        </w:rPr>
-      </w:pPr>
-      <w:r>
-        <w:rPr>
-          <w:lang w:val="en-US"/>
-        </w:rPr>
-        <w:t xml:space="preserve">With the described layers a CNN can be constructed. Passing through </w:t>
-      </w:r>
-      <w:r>
-        <w:rPr>
-          <w:lang w:val="en-US"/>
-        </w:rPr>
-        <w:t>all layers the input data is reduced through several computations until only the prediction is left. In the example of cat and dog classification for each image a possibility for both classes are the output.</w:t>
-      </w:r>
-      <w:r>
-        <w:rPr>
-          <w:lang w:val="en-US"/>
-        </w:rPr>
-        <w:t xml:space="preserve"> The initially random weights </w:t>
-      </w:r>
-      <w:r>
-        <w:rPr>
-          <w:lang w:val="en-US"/>
-        </w:rPr>
-        <w:lastRenderedPageBreak/>
-        <w:t>are updated during the training process.</w:t>
-      </w:r>
-      <w:r>
-        <w:rPr>
-          <w:lang w:val="en-US"/>
-        </w:rPr>
-        <w:t xml:space="preserve"> Within each training step calculations on the current input are performed including dot products, activation functions and for instance max-pooling. After the loss is computed the weights are updated through backpropagation or the learned concepts are applied to the network.</w:t>
-      </w:r>
-      <w:r>
-        <w:rPr>
-          <w:lang w:val="en-US"/>
-        </w:rPr>
-        <w:t xml:space="preserve"> The trained model can afterwards be applied to new and never seen data to predict.  </w:t>
-      </w:r>
-      <w:r>
-        <w:rPr>
-          <w:lang w:val="en-US"/>
-        </w:rPr>
-        <w:br w:type="page"/>
-      </w:r>
-    </w:p>
-    <w:p>
-      <w:pPr>
-        <w:pStyle w:val="berschrift1"/>
-        <w:jc w:val="both"/>
-        <w:rPr>
-          <w:lang w:val="en-US"/>
-        </w:rPr>
-      </w:pPr>
-      <w:bookmarkStart w:id="10" w:name="_Toc477207407"/>
-      <w:bookmarkStart w:id="11" w:name="_Ref477211619"/>
-      <w:bookmarkStart w:id="12" w:name="_Toc477216056"/>
-      <w:r>
-        <w:rPr>
-          <w:lang w:val="en-US"/>
-        </w:rPr>
-        <w:lastRenderedPageBreak/>
+          <w:lang w:val="en-US"/>
+        </w:rPr>
         <w:t>TensorFlow</w:t>
       </w:r>
-      <w:bookmarkEnd w:id="10"/>
-      <w:bookmarkEnd w:id="11"/>
-      <w:bookmarkEnd w:id="12"/>
-    </w:p>
-    <w:p>
-      <w:pPr>
-        <w:jc w:val="both"/>
-        <w:rPr>
-          <w:lang w:val="en-US"/>
-        </w:rPr>
-      </w:pPr>
-      <w:r>
-        <w:rPr>
-          <w:lang w:val="en-US"/>
-        </w:rPr>
-        <w:softHyphen/>
-      </w:r>
-      <w:r>
-        <w:rPr>
-          <w:lang w:val="en-US"/>
-        </w:rPr>
-        <w:t xml:space="preserve">To solve the image classification problem described above we have </w:t>
-      </w:r>
-      <w:r>
-        <w:rPr>
-          <w:lang w:val="en-US"/>
-        </w:rPr>
-        <w:t xml:space="preserve">chosen to use the programming language </w:t>
-      </w:r>
-      <w:commentRangeStart w:id="13"/>
-      <w:r>
-        <w:rPr>
-          <w:lang w:val="en-US"/>
-        </w:rPr>
-        <w:t>Python</w:t>
-      </w:r>
-      <w:commentRangeEnd w:id="13"/>
-      <w:r>
-        <w:rPr>
-          <w:rStyle w:val="Kommentarzeichen"/>
-          <w:lang w:val="en-US"/>
-        </w:rPr>
-        <w:commentReference w:id="13"/>
-      </w:r>
-      <w:r>
-        <w:rPr>
-          <w:rStyle w:val="Funotenzeichen"/>
-          <w:lang w:val="en-US"/>
-        </w:rPr>
-        <w:footnoteReference w:id="1"/>
-      </w:r>
-      <w:r>
-        <w:rPr>
-          <w:lang w:val="en-US"/>
-        </w:rPr>
-        <w:t xml:space="preserve"> v</w:t>
-      </w:r>
-      <w:commentRangeStart w:id="14"/>
-      <w:r>
-        <w:rPr>
-          <w:lang w:val="en-US"/>
-        </w:rPr>
-        <w:t>ersion 3</w:t>
-      </w:r>
-      <w:commentRangeEnd w:id="14"/>
-      <w:r>
-        <w:rPr>
-          <w:rStyle w:val="Kommentarzeichen"/>
-          <w:lang w:val="en-US"/>
-        </w:rPr>
-        <w:commentReference w:id="14"/>
-      </w:r>
-      <w:r>
-        <w:rPr>
-          <w:lang w:val="en-US"/>
-        </w:rPr>
-        <w:t xml:space="preserve"> and </w:t>
-      </w:r>
-      <w:commentRangeStart w:id="15"/>
-      <w:r>
-        <w:rPr>
-          <w:lang w:val="en-US"/>
-        </w:rPr>
-        <w:t>TensorFlow</w:t>
-      </w:r>
-      <w:commentRangeEnd w:id="15"/>
-      <w:r>
-        <w:rPr>
-          <w:rStyle w:val="Kommentarzeichen"/>
-          <w:lang w:val="en-US"/>
-        </w:rPr>
-        <w:commentReference w:id="15"/>
-      </w:r>
-      <w:r>
-        <w:rPr>
-          <w:rStyle w:val="Funotenzeichen"/>
-          <w:lang w:val="en-US"/>
-        </w:rPr>
-        <w:footnoteReference w:id="2"/>
-      </w:r>
-      <w:r>
-        <w:rPr>
-          <w:lang w:val="en-US"/>
-        </w:rPr>
-        <w:t xml:space="preserve"> version 1.0.</w:t>
-      </w:r>
-      <w:r>
-        <w:rPr>
-          <w:lang w:val="en-US"/>
-        </w:rPr>
-        <w:t xml:space="preserve"> </w:t>
-      </w:r>
-      <w:r>
-        <w:rPr>
-          <w:lang w:val="en-US"/>
-        </w:rPr>
-        <w:t>W</w:t>
-      </w:r>
-      <w:commentRangeStart w:id="16"/>
-      <w:r>
-        <w:rPr>
-          <w:lang w:val="en-US"/>
-        </w:rPr>
-        <w:t xml:space="preserve">ithin the area of Machine Learning multiple software libraries are available. We have </w:t>
-      </w:r>
-      <w:r>
-        <w:rPr>
-          <w:lang w:val="en-US"/>
-        </w:rPr>
-        <w:t>chosen</w:t>
-      </w:r>
-      <w:r>
-        <w:rPr>
-          <w:lang w:val="en-US"/>
-        </w:rPr>
-        <w:t xml:space="preserve"> TensorFlow because of its multi-language support. Moreover,</w:t>
-      </w:r>
-      <w:r>
-        <w:rPr>
-          <w:lang w:val="en-US"/>
-        </w:rPr>
-        <w:t xml:space="preserve"> TensorF</w:t>
-      </w:r>
-      <w:r>
-        <w:rPr>
-          <w:lang w:val="en-US"/>
-        </w:rPr>
-        <w:t>low provides detailed documentation and tutorials and huge API library for creating a neural network</w:t>
-      </w:r>
-      <w:r>
-        <w:rPr>
-          <w:lang w:val="en-US"/>
-        </w:rPr>
-        <w:t>.</w:t>
-      </w:r>
-      <w:commentRangeEnd w:id="16"/>
-      <w:r>
-        <w:rPr>
-          <w:rStyle w:val="Kommentarzeichen"/>
-          <w:lang w:val="en-US"/>
-        </w:rPr>
-        <w:commentReference w:id="16"/>
-      </w:r>
-      <w:r>
-        <w:rPr>
-          <w:lang w:val="en-US"/>
-        </w:rPr>
-        <w:t xml:space="preserve"> This prevents us from re-inventing the wheels of neural network and instead focus on the important concepts of modifying a neural network for our image classification problem. </w:t>
-      </w:r>
-      <w:r>
-        <w:rPr>
-          <w:lang w:val="en-US"/>
-        </w:rPr>
-        <w:t>W</w:t>
-      </w:r>
-      <w:r>
-        <w:rPr>
-          <w:lang w:val="en-US"/>
-        </w:rPr>
-        <w:t>e</w:t>
-      </w:r>
-      <w:r>
-        <w:rPr>
-          <w:lang w:val="en-US"/>
-        </w:rPr>
-        <w:t xml:space="preserve"> also</w:t>
-      </w:r>
-      <w:r>
-        <w:rPr>
-          <w:lang w:val="en-US"/>
-        </w:rPr>
-        <w:t xml:space="preserve"> believe that our project can</w:t>
-      </w:r>
-      <w:r>
-        <w:rPr>
-          <w:lang w:val="en-US"/>
-        </w:rPr>
-        <w:t xml:space="preserve"> easily be migrated to multiple GPUs for faster processing of neural network</w:t>
-      </w:r>
-      <w:r>
-        <w:rPr>
-          <w:lang w:val="en-US"/>
-        </w:rPr>
-        <w:t>.</w:t>
-      </w:r>
-      <w:r>
-        <w:rPr>
-          <w:lang w:val="en-US"/>
-        </w:rPr>
-        <w:t xml:space="preserve"> But we were not able to test this feature because of time frame restrictions.</w:t>
-      </w:r>
-    </w:p>
-    <w:p>
-      <w:pPr>
-        <w:jc w:val="both"/>
-        <w:rPr>
-          <w:lang w:val="en-US"/>
-        </w:rPr>
-      </w:pPr>
-      <w:r>
-        <w:rPr>
-          <w:lang w:val="en-US"/>
-        </w:rPr>
-        <w:t>The</w:t>
-      </w:r>
-      <w:r>
-        <w:rPr>
-          <w:lang w:val="en-US"/>
-        </w:rPr>
-        <w:t xml:space="preserve"> TensorFlow </w:t>
-      </w:r>
-      <w:r>
-        <w:rPr>
-          <w:lang w:val="en-US"/>
-        </w:rPr>
-        <w:t xml:space="preserve">API library </w:t>
-      </w:r>
-      <w:r>
-        <w:rPr>
-          <w:lang w:val="en-US"/>
-        </w:rPr>
-        <w:t xml:space="preserve">supports </w:t>
-      </w:r>
-      <w:r>
-        <w:rPr>
-          <w:lang w:val="en-US"/>
-        </w:rPr>
-        <w:t xml:space="preserve">general </w:t>
-      </w:r>
-      <w:r>
-        <w:rPr>
-          <w:lang w:val="en-US"/>
-        </w:rPr>
-        <w:t>operation</w:t>
-      </w:r>
-      <w:r>
-        <w:rPr>
-          <w:lang w:val="en-US"/>
-        </w:rPr>
-        <w:t>s</w:t>
-      </w:r>
-      <w:r>
-        <w:rPr>
-          <w:lang w:val="en-US"/>
-        </w:rPr>
-        <w:t xml:space="preserve"> used in machine learning. It was </w:t>
-      </w:r>
-      <w:r>
-        <w:rPr>
-          <w:lang w:val="en-US"/>
-        </w:rPr>
-        <w:t xml:space="preserve">released by </w:t>
-      </w:r>
-      <w:r>
-        <w:rPr>
-          <w:lang w:val="en-US"/>
-        </w:rPr>
-        <w:t>Google Brain Team</w:t>
-      </w:r>
-      <w:r>
-        <w:rPr>
-          <w:lang w:val="en-US"/>
-        </w:rPr>
-        <w:t xml:space="preserve"> </w:t>
-      </w:r>
-      <w:r>
-        <w:rPr>
-          <w:lang w:val="en-US"/>
-        </w:rPr>
-        <w:t>in November 2015</w:t>
-      </w:r>
-      <w:r>
-        <w:rPr>
-          <w:lang w:val="en-US"/>
-        </w:rPr>
-        <w:t xml:space="preserve">, </w:t>
-      </w:r>
-      <w:r>
-        <w:rPr>
-          <w:lang w:val="en-US"/>
-        </w:rPr>
-        <w:t xml:space="preserve">to </w:t>
-      </w:r>
-      <w:r>
-        <w:rPr>
-          <w:lang w:val="en-US"/>
-        </w:rPr>
-        <w:t xml:space="preserve">provide specific </w:t>
-      </w:r>
-      <w:r>
-        <w:rPr>
-          <w:lang w:val="en-US"/>
-        </w:rPr>
-        <w:t xml:space="preserve">support </w:t>
-      </w:r>
-      <w:r>
-        <w:rPr>
-          <w:lang w:val="en-US"/>
-        </w:rPr>
-        <w:t xml:space="preserve">for </w:t>
-      </w:r>
-      <w:r>
-        <w:rPr>
-          <w:lang w:val="en-US"/>
-        </w:rPr>
-        <w:t>Deep Learning Neural Networks</w:t>
-      </w:r>
-      <w:r>
-        <w:rPr>
-          <w:lang w:val="en-US"/>
-        </w:rPr>
-        <w:t xml:space="preserve">. It provides support for widely used programming languages like Java </w:t>
-      </w:r>
-      <w:r>
-        <w:rPr>
-          <w:lang w:val="en-US"/>
-        </w:rPr>
-        <w:t>and Python</w:t>
-      </w:r>
-      <w:r>
-        <w:rPr>
-          <w:lang w:val="en-US"/>
-        </w:rPr>
-        <w:t xml:space="preserve">. </w:t>
-      </w:r>
-      <w:r>
-        <w:rPr>
-          <w:lang w:val="en-US"/>
-        </w:rPr>
-        <w:t>The TensorF</w:t>
-      </w:r>
-      <w:r>
-        <w:rPr>
-          <w:lang w:val="en-US"/>
-        </w:rPr>
-        <w:t xml:space="preserve">low computation engine is designed to run smoothly, both on </w:t>
+      <w:r>
+        <w:rPr>
+          <w:lang w:val="en-US"/>
+        </w:rPr>
+        <w:t xml:space="preserve"> computation engine is designed to run smoothly, both on </w:t>
       </w:r>
       <w:r>
         <w:rPr>
@@ -8225,7 +8123,7 @@
               <w:noProof/>
               <w:lang w:val="en-US"/>
             </w:rPr>
-            <w:t xml:space="preserve"> (TensorFlow, n.d.)</w:t>
+            <w:t xml:space="preserve"> (TensorFlow)</w:t>
           </w:r>
           <w:r>
             <w:rPr>
@@ -8235,12 +8133,6 @@
           </w:r>
         </w:sdtContent>
       </w:sdt>
-      <w:r>
-        <w:rPr>
-          <w:lang w:val="en-US"/>
-        </w:rPr>
-        <w:t>.</w:t>
-      </w:r>
       <w:sdt>
         <w:sdtPr>
           <w:rPr>
@@ -8273,7 +8165,7 @@
               <w:noProof/>
               <w:lang w:val="en-US"/>
             </w:rPr>
-            <w:t xml:space="preserve"> (Krizhevsky, 2009)</w:t>
+            <w:t xml:space="preserve"> (Krizhevsky)</w:t>
           </w:r>
           <w:r>
             <w:rPr>
@@ -8283,6 +8175,12 @@
           </w:r>
         </w:sdtContent>
       </w:sdt>
+      <w:r>
+        <w:rPr>
+          <w:lang w:val="en-US"/>
+        </w:rPr>
+        <w:t>.</w:t>
+      </w:r>
     </w:p>
     <w:p>
       <w:pPr>
@@ -8295,19 +8193,19 @@
         <w:rPr>
           <w:lang w:val="en-US"/>
         </w:rPr>
-        <w:t>The concept behind Tensor</w:t>
-      </w:r>
-      <w:r>
-        <w:rPr>
-          <w:lang w:val="en-US"/>
-        </w:rPr>
-        <w:t>F</w:t>
-      </w:r>
-      <w:r>
-        <w:rPr>
-          <w:lang w:val="en-US"/>
-        </w:rPr>
-        <w:t>low is to perform graph based compu</w:t>
+        <w:t xml:space="preserve">The concept behind </w:t>
+      </w:r>
+      <w:r>
+        <w:rPr>
+          <w:lang w:val="en-US"/>
+        </w:rPr>
+        <w:t>TensorFlow</w:t>
+      </w:r>
+      <w:r>
+        <w:rPr>
+          <w:lang w:val="en-US"/>
+        </w:rPr>
+        <w:t xml:space="preserve"> is to perform graph based compu</w:t>
       </w:r>
       <w:r>
         <w:rPr>
@@ -8393,7 +8291,19 @@
         <w:rPr>
           <w:lang w:val="en-US"/>
         </w:rPr>
-        <w:t xml:space="preserve"> a class provided by the TensorFlow library</w:t>
+        <w:t xml:space="preserve"> a class provided by the </w:t>
+      </w:r>
+      <w:r>
+        <w:rPr>
+          <w:lang w:val="en-US"/>
+        </w:rPr>
+        <w:t>TensorFlow</w:t>
+      </w:r>
+      <w:r>
+        <w:rPr>
+          <w:lang w:val="en-US"/>
+        </w:rPr>
+        <w:t xml:space="preserve"> library</w:t>
       </w:r>
       <w:r>
         <w:rPr>
@@ -8509,7 +8419,7 @@
         </w:rPr>
         <w:t>N</w:t>
       </w:r>
-      <w:commentRangeStart w:id="17"/>
+      <w:commentRangeStart w:id="21"/>
       <w:r>
         <w:rPr>
           <w:lang w:val="en-US"/>
@@ -8528,13 +8438,13 @@
         </w:rPr>
         <w:t>y</w:t>
       </w:r>
-      <w:commentRangeEnd w:id="17"/>
+      <w:commentRangeEnd w:id="21"/>
       <w:r>
         <w:rPr>
           <w:rStyle w:val="Kommentarzeichen"/>
           <w:lang w:val="en-US"/>
         </w:rPr>
-        <w:commentReference w:id="17"/>
+        <w:commentReference w:id="21"/>
       </w:r>
       <w:r>
         <w:rPr>
@@ -8581,7 +8491,7 @@
               <w:noProof/>
               <w:lang w:val="en-US"/>
             </w:rPr>
-            <w:t>(TensorFlow, n.d.)</w:t>
+            <w:t>(TensorFlow)</w:t>
           </w:r>
           <w:r>
             <w:rPr>
@@ -8679,7 +8589,7 @@
               <w:noProof/>
               <w:lang w:val="en-US"/>
             </w:rPr>
-            <w:t>(TensorFlow, n.d.)</w:t>
+            <w:t>(TensorFlow)</w:t>
           </w:r>
           <w:r>
             <w:rPr>
@@ -8808,10 +8718,11 @@
           <w:lang w:val="en-US"/>
         </w:rPr>
       </w:pPr>
-      <w:bookmarkStart w:id="18" w:name="_Toc477207408"/>
-      <w:bookmarkStart w:id="19" w:name="_Toc477207405"/>
-      <w:bookmarkStart w:id="20" w:name="_Ref477211668"/>
-      <w:bookmarkStart w:id="21" w:name="_Toc477216057"/>
+      <w:bookmarkStart w:id="22" w:name="_Toc477207405"/>
+      <w:bookmarkStart w:id="23" w:name="_Ref477211668"/>
+      <w:bookmarkStart w:id="24" w:name="_Toc477207408"/>
+      <w:bookmarkStart w:id="25" w:name="_Toc477261242"/>
+      <w:bookmarkStart w:id="26" w:name="_Toc477261325"/>
       <w:r>
         <w:rPr>
           <w:lang w:val="en-US"/>
@@ -8819,9 +8730,10 @@
         <w:lastRenderedPageBreak/>
         <w:t>Problem</w:t>
       </w:r>
-      <w:bookmarkEnd w:id="19"/>
-      <w:bookmarkEnd w:id="20"/>
-      <w:bookmarkEnd w:id="21"/>
+      <w:bookmarkEnd w:id="22"/>
+      <w:bookmarkEnd w:id="23"/>
+      <w:bookmarkEnd w:id="25"/>
+      <w:bookmarkEnd w:id="26"/>
     </w:p>
     <w:p>
       <w:pPr>
@@ -8986,8 +8898,9 @@
           <w:lang w:val="en-US"/>
         </w:rPr>
       </w:pPr>
-      <w:bookmarkStart w:id="22" w:name="_Ref477211692"/>
-      <w:bookmarkStart w:id="23" w:name="_Toc477216058"/>
+      <w:bookmarkStart w:id="27" w:name="_Ref477211692"/>
+      <w:bookmarkStart w:id="28" w:name="_Toc477261243"/>
+      <w:bookmarkStart w:id="29" w:name="_Toc477261326"/>
       <w:r>
         <w:rPr>
           <w:lang w:val="en-US"/>
@@ -8995,9 +8908,10 @@
         <w:lastRenderedPageBreak/>
         <w:t>Description of programming code</w:t>
       </w:r>
-      <w:bookmarkEnd w:id="18"/>
-      <w:bookmarkEnd w:id="22"/>
-      <w:bookmarkEnd w:id="23"/>
+      <w:bookmarkEnd w:id="24"/>
+      <w:bookmarkEnd w:id="27"/>
+      <w:bookmarkEnd w:id="28"/>
+      <w:bookmarkEnd w:id="29"/>
     </w:p>
     <w:p>
       <w:pPr>
@@ -9078,7 +8992,19 @@
         <w:rPr>
           <w:lang w:val="en-US"/>
         </w:rPr>
-        <w:t>We can visualize our entire work as a black box which takes the input image in form of cifar10 batch format and produces an image label at the end. The entire system model processes a sequential mathematical computational model on every image. This architecture follows the following sequence: Firstly, we need an input image which is 32 * 32 image in a cifar10 batch format. Then, we build an inference of this image using inference function provided by cifar10.py module. In Inference method, Cifar10 batches go through all the layers of CNN as mentioned in the Figure 3 with the stated dimensions. Further we compute the SoftMax output of the output information from previous layer. Finally, we measure the SoftMax cross entropy to get the difference between actual and predicted value. TensorFlow provides tf.nn.in_top_k method to predict the top k predictions of a given image for the given labels. We take the maximum value of these predictions to know the top most class. These functions are elaborated in more detail in the following subsections.</w:t>
+        <w:t xml:space="preserve">We can visualize our entire work as a black box which takes the input image in form of cifar10 batch format and produces an image label at the end. The entire system model processes a sequential mathematical computational model on every image. This architecture follows the following sequence: Firstly, we need an input image which is 32 * 32 image in a cifar10 batch format. Then, we build an inference of this image using inference function provided by cifar10.py module. In Inference method, Cifar10 batches go through all the layers of CNN as mentioned in the Figure 3 with the stated dimensions. Further we compute the SoftMax output of the output information from previous layer. Finally, we measure the SoftMax cross entropy to get the difference between actual and predicted value. </w:t>
+      </w:r>
+      <w:r>
+        <w:rPr>
+          <w:lang w:val="en-US"/>
+        </w:rPr>
+        <w:t>TensorFlow</w:t>
+      </w:r>
+      <w:r>
+        <w:rPr>
+          <w:lang w:val="en-US"/>
+        </w:rPr>
+        <w:t xml:space="preserve"> provides tf.nn.in_top_k method to predict the top k predictions of a given image for the given labels. We take the maximum value of these predictions to know the top most class. These functions are elaborated in more detail in the following subsections.</w:t>
       </w:r>
     </w:p>
     <w:p>
@@ -9105,7 +9031,86 @@
         <w:rPr>
           <w:lang w:val="en-US"/>
         </w:rPr>
-        <w:t xml:space="preserve">. The cifar10 modified Tensorflow code along with additional python files to convert the data set into cifar10 batch files is explained below. </w:t>
+        <w:t>. The cifar10 modified TensorFlow</w:t>
+      </w:r>
+      <w:r>
+        <w:rPr>
+          <w:lang w:val="en-US"/>
+        </w:rPr>
+        <w:t xml:space="preserve"> code along with additional python files to convert the data set into cifar10 batch files is explained below. </w:t>
+      </w:r>
+      <w:r>
+        <w:rPr>
+          <w:lang w:val="en-US"/>
+        </w:rPr>
+        <w:t>The original code can be found at GitHub</w:t>
+      </w:r>
+      <w:r>
+        <w:rPr>
+          <w:rStyle w:val="Funotenzeichen"/>
+          <w:lang w:val="en-US"/>
+        </w:rPr>
+        <w:footnoteReference w:id="6"/>
+      </w:r>
+      <w:r>
+        <w:rPr>
+          <w:lang w:val="en-US"/>
+        </w:rPr>
+        <w:t>.</w:t>
+      </w:r>
+      <w:r>
+        <w:rPr>
+          <w:lang w:val="en-US"/>
+        </w:rPr>
+        <w:t xml:space="preserve"> The description of the following modules is based on </w:t>
+      </w:r>
+      <w:sdt>
+        <w:sdtPr>
+          <w:rPr>
+            <w:lang w:val="en-US"/>
+          </w:rPr>
+          <w:id w:val="11116815"/>
+          <w:citation/>
+        </w:sdtPr>
+        <w:sdtContent>
+          <w:r>
+            <w:rPr>
+              <w:lang w:val="en-US"/>
+            </w:rPr>
+            <w:fldChar w:fldCharType="begin"/>
+          </w:r>
+          <w:r>
+            <w:rPr>
+              <w:lang w:val="en-US"/>
+            </w:rPr>
+            <w:instrText xml:space="preserve"> CITATION Ten17 \l 1031 </w:instrText>
+          </w:r>
+          <w:r>
+            <w:rPr>
+              <w:lang w:val="en-US"/>
+            </w:rPr>
+            <w:fldChar w:fldCharType="separate"/>
+          </w:r>
+          <w:r>
+            <w:rPr>
+              <w:noProof/>
+              <w:lang w:val="en-US"/>
+            </w:rPr>
+            <w:t>(TensorFlow)</w:t>
+          </w:r>
+          <w:r>
+            <w:rPr>
+              <w:lang w:val="en-US"/>
+            </w:rPr>
+            <w:fldChar w:fldCharType="end"/>
+          </w:r>
+        </w:sdtContent>
+      </w:sdt>
+      <w:r>
+        <w:rPr>
+          <w:lang w:val="en-US"/>
+        </w:rPr>
+        <w:t>.</w:t>
       </w:r>
     </w:p>
     <w:p>
@@ -9116,16 +9121,18 @@
           <w:lang w:val="en-US"/>
         </w:rPr>
       </w:pPr>
-      <w:bookmarkStart w:id="24" w:name="_Toc477207413"/>
-      <w:bookmarkStart w:id="25" w:name="_Toc477216059"/>
+      <w:bookmarkStart w:id="30" w:name="_Toc477207413"/>
+      <w:bookmarkStart w:id="31" w:name="_Toc477261244"/>
+      <w:bookmarkStart w:id="32" w:name="_Toc477261327"/>
       <w:r>
         <w:rPr>
           <w:lang w:val="en-US"/>
         </w:rPr>
         <w:t>Cifar10</w:t>
       </w:r>
-      <w:bookmarkEnd w:id="24"/>
-      <w:bookmarkEnd w:id="25"/>
+      <w:bookmarkEnd w:id="30"/>
+      <w:bookmarkEnd w:id="31"/>
+      <w:bookmarkEnd w:id="32"/>
     </w:p>
     <w:p>
       <w:pPr>
@@ -9138,7 +9145,19 @@
         <w:rPr>
           <w:lang w:val="en-US"/>
         </w:rPr>
-        <w:t xml:space="preserve">This module is the building block for the entire Tensorflow model. </w:t>
+        <w:t xml:space="preserve">This module is the building block for the entire </w:t>
+      </w:r>
+      <w:r>
+        <w:rPr>
+          <w:lang w:val="en-US"/>
+        </w:rPr>
+        <w:t>TensorFlow</w:t>
+      </w:r>
+      <w:r>
+        <w:rPr>
+          <w:lang w:val="en-US"/>
+        </w:rPr>
+        <w:t xml:space="preserve"> model. </w:t>
       </w:r>
       <w:r>
         <w:rPr>
@@ -9426,7 +9445,13 @@
         <w:rPr>
           <w:lang w:val="en-US"/>
         </w:rPr>
-        <w:t xml:space="preserve">Tensorflow cifar10-model from distorted_inputs function </w:t>
+        <w:t>TensorFlow</w:t>
+      </w:r>
+      <w:r>
+        <w:rPr>
+          <w:lang w:val="en-US"/>
+        </w:rPr>
+        <w:t xml:space="preserve"> cifar10-model from distorted_inputs function </w:t>
       </w:r>
       <w:r>
         <w:rPr>
@@ -9458,61 +9483,6 @@
           <w:lang w:val="en-US"/>
         </w:rPr>
         <w:t xml:space="preserve"> </w:t>
-      </w:r>
-      <w:r>
-        <w:rPr>
-          <w:lang w:val="en-US"/>
-        </w:rPr>
-        <w:fldChar w:fldCharType="begin"/>
-      </w:r>
-      <w:r>
-        <w:rPr>
-          <w:lang w:val="en-US"/>
-        </w:rPr>
-        <w:instrText xml:space="preserve"> REF _Ref476780231 \h </w:instrText>
-      </w:r>
-      <w:r>
-        <w:rPr>
-          <w:lang w:val="en-US"/>
-        </w:rPr>
-      </w:r>
-      <w:r>
-        <w:rPr>
-          <w:lang w:val="en-US"/>
-        </w:rPr>
-        <w:fldChar w:fldCharType="separate"/>
-      </w:r>
-      <w:r>
-        <w:rPr>
-          <w:lang w:val="en-US"/>
-        </w:rPr>
-        <w:t xml:space="preserve">Figure </w:t>
-      </w:r>
-      <w:r>
-        <w:rPr>
-          <w:noProof/>
-          <w:lang w:val="en-US"/>
-        </w:rPr>
-        <w:t>8</w:t>
-      </w:r>
-      <w:r>
-        <w:rPr>
-          <w:lang w:val="en-US"/>
-        </w:rPr>
-        <w:t xml:space="preserve">: </w:t>
-      </w:r>
-      <w:r>
-        <w:rPr>
-          <w:i/>
-          <w:lang w:val="en-US"/>
-        </w:rPr>
-        <w:t>Structure of the implemented CNN</w:t>
-      </w:r>
-      <w:r>
-        <w:rPr>
-          <w:lang w:val="en-US"/>
-        </w:rPr>
-        <w:fldChar w:fldCharType="end"/>
       </w:r>
       <w:r>
         <w:rPr>
@@ -9571,16 +9541,18 @@
           <w:lang w:val="en-US"/>
         </w:rPr>
       </w:pPr>
-      <w:bookmarkStart w:id="26" w:name="_Toc477207414"/>
-      <w:bookmarkStart w:id="27" w:name="_Toc477216060"/>
+      <w:bookmarkStart w:id="33" w:name="_Toc477207414"/>
+      <w:bookmarkStart w:id="34" w:name="_Toc477261245"/>
+      <w:bookmarkStart w:id="35" w:name="_Toc477261328"/>
       <w:r>
         <w:rPr>
           <w:lang w:val="en-US"/>
         </w:rPr>
         <w:t>Cifar10_eval</w:t>
       </w:r>
-      <w:bookmarkEnd w:id="26"/>
-      <w:bookmarkEnd w:id="27"/>
+      <w:bookmarkEnd w:id="33"/>
+      <w:bookmarkEnd w:id="34"/>
+      <w:bookmarkEnd w:id="35"/>
     </w:p>
     <w:p>
       <w:pPr>
@@ -9599,7 +9571,14 @@
         <w:rPr>
           <w:lang w:val="en-US"/>
         </w:rPr>
-        <w:t>. It produces the precision of accuracy by comparing the actual output with the predicted output. It provides two methods namely eval_once and evaluate. The first method checks for the existing checkpoints (created after training a CNN model) and restores the parameters learnt during the training phase. It then calls evaluate function to get label of the images, builds the model using inference method, predicts the output using and builds the summary operation useful for visualization</w:t>
+        <w:t xml:space="preserve">. It produces the precision of accuracy by comparing the actual output with the predicted output. It provides two methods namely eval_once and evaluate. The first method checks for the existing checkpoints (created after training a CNN model) and restores the parameters learnt during the training phase. It then calls evaluate </w:t>
+      </w:r>
+      <w:r>
+        <w:rPr>
+          <w:lang w:val="en-US"/>
+        </w:rPr>
+        <w:lastRenderedPageBreak/>
+        <w:t>function to get label of the images, builds the model using inference method, predicts the output using and builds the summary operation useful for visualization</w:t>
       </w:r>
       <w:r>
         <w:rPr>
@@ -9628,16 +9607,18 @@
           <w:lang w:val="en-US"/>
         </w:rPr>
       </w:pPr>
-      <w:bookmarkStart w:id="28" w:name="_Toc477207415"/>
-      <w:bookmarkStart w:id="29" w:name="_Toc477216061"/>
+      <w:bookmarkStart w:id="36" w:name="_Toc477207415"/>
+      <w:bookmarkStart w:id="37" w:name="_Toc477261246"/>
+      <w:bookmarkStart w:id="38" w:name="_Toc477261329"/>
       <w:r>
         <w:rPr>
           <w:lang w:val="en-US"/>
         </w:rPr>
         <w:t>Cifar10_eval_single_directory</w:t>
       </w:r>
-      <w:bookmarkEnd w:id="28"/>
-      <w:bookmarkEnd w:id="29"/>
+      <w:bookmarkEnd w:id="36"/>
+      <w:bookmarkEnd w:id="37"/>
+      <w:bookmarkEnd w:id="38"/>
       <w:r>
         <w:rPr>
           <w:lang w:val="en-US"/>
@@ -9734,17 +9715,18 @@
           <w:lang w:val="en-US"/>
         </w:rPr>
       </w:pPr>
-      <w:bookmarkStart w:id="30" w:name="_Toc477207416"/>
-      <w:bookmarkStart w:id="31" w:name="_Toc477216062"/>
-      <w:r>
-        <w:rPr>
-          <w:lang w:val="en-US"/>
-        </w:rPr>
-        <w:lastRenderedPageBreak/>
+      <w:bookmarkStart w:id="39" w:name="_Toc477207416"/>
+      <w:bookmarkStart w:id="40" w:name="_Toc477261247"/>
+      <w:bookmarkStart w:id="41" w:name="_Toc477261330"/>
+      <w:r>
+        <w:rPr>
+          <w:lang w:val="en-US"/>
+        </w:rPr>
         <w:t>Cifar10_train</w:t>
       </w:r>
-      <w:bookmarkEnd w:id="30"/>
-      <w:bookmarkEnd w:id="31"/>
+      <w:bookmarkEnd w:id="39"/>
+      <w:bookmarkEnd w:id="40"/>
+      <w:bookmarkEnd w:id="41"/>
     </w:p>
     <w:p>
       <w:pPr>
@@ -9853,7 +9835,31 @@
         <w:rPr>
           <w:lang w:val="en-US"/>
         </w:rPr>
-        <w:t>, initialize all TensorFlow variables and run the TensorFlow session. On completion of every 10 steps it displays the loss value and at every 1000 steps it saves the variables in a checkpoint (so that we need not start training from scratch when we run this train file again).</w:t>
+        <w:t xml:space="preserve">, initialize all </w:t>
+      </w:r>
+      <w:r>
+        <w:rPr>
+          <w:lang w:val="en-US"/>
+        </w:rPr>
+        <w:t>TensorFlow</w:t>
+      </w:r>
+      <w:r>
+        <w:rPr>
+          <w:lang w:val="en-US"/>
+        </w:rPr>
+        <w:t xml:space="preserve"> variables and run the </w:t>
+      </w:r>
+      <w:r>
+        <w:rPr>
+          <w:lang w:val="en-US"/>
+        </w:rPr>
+        <w:t>TensorFlow</w:t>
+      </w:r>
+      <w:r>
+        <w:rPr>
+          <w:lang w:val="en-US"/>
+        </w:rPr>
+        <w:t xml:space="preserve"> session. On completion of every 10 steps it displays the loss value and at every 1000 steps it saves the variables in a checkpoint (so that we need not start training from scratch when we run this train file again).</w:t>
       </w:r>
     </w:p>
     <w:p>
@@ -9864,16 +9870,18 @@
           <w:lang w:val="en-US"/>
         </w:rPr>
       </w:pPr>
-      <w:bookmarkStart w:id="32" w:name="_Toc477207417"/>
-      <w:bookmarkStart w:id="33" w:name="_Toc477216063"/>
+      <w:bookmarkStart w:id="42" w:name="_Toc477207417"/>
+      <w:bookmarkStart w:id="43" w:name="_Toc477261248"/>
+      <w:bookmarkStart w:id="44" w:name="_Toc477261331"/>
       <w:r>
         <w:rPr>
           <w:lang w:val="en-US"/>
         </w:rPr>
         <w:t>CreateTestBatch</w:t>
       </w:r>
-      <w:bookmarkEnd w:id="32"/>
-      <w:bookmarkEnd w:id="33"/>
+      <w:bookmarkEnd w:id="42"/>
+      <w:bookmarkEnd w:id="43"/>
+      <w:bookmarkEnd w:id="44"/>
     </w:p>
     <w:p>
       <w:pPr>
@@ -9962,7 +9970,7 @@
               <w:noProof/>
               <w:lang w:val="en-US"/>
             </w:rPr>
-            <w:t>(Krizhevsky, 2009)</w:t>
+            <w:t>(Krizhevsky)</w:t>
           </w:r>
           <w:r>
             <w:rPr>
@@ -10363,16 +10371,19 @@
           <w:lang w:val="en-US"/>
         </w:rPr>
       </w:pPr>
-      <w:bookmarkStart w:id="34" w:name="_Toc477207418"/>
-      <w:bookmarkStart w:id="35" w:name="_Toc477216064"/>
-      <w:r>
-        <w:rPr>
-          <w:lang w:val="en-US"/>
-        </w:rPr>
+      <w:bookmarkStart w:id="45" w:name="_Toc477207418"/>
+      <w:bookmarkStart w:id="46" w:name="_Toc477261249"/>
+      <w:bookmarkStart w:id="47" w:name="_Toc477261332"/>
+      <w:r>
+        <w:rPr>
+          <w:lang w:val="en-US"/>
+        </w:rPr>
+        <w:lastRenderedPageBreak/>
         <w:t>Evaluate_single_image</w:t>
       </w:r>
-      <w:bookmarkEnd w:id="34"/>
-      <w:bookmarkEnd w:id="35"/>
+      <w:bookmarkEnd w:id="45"/>
+      <w:bookmarkEnd w:id="46"/>
+      <w:bookmarkEnd w:id="47"/>
     </w:p>
     <w:p>
       <w:pPr>
@@ -10536,14 +10547,7 @@
         <w:rPr>
           <w:lang w:val="en-US"/>
         </w:rPr>
-        <w:t xml:space="preserve">in more organized fashion. We </w:t>
-      </w:r>
-      <w:r>
-        <w:rPr>
-          <w:lang w:val="en-US"/>
-        </w:rPr>
-        <w:lastRenderedPageBreak/>
-        <w:t xml:space="preserve">tried finding solutions on forums like </w:t>
+        <w:t xml:space="preserve">in more organized fashion. We tried finding solutions on forums like </w:t>
       </w:r>
       <w:r>
         <w:rPr>
@@ -10562,7 +10566,7 @@
           <w:rStyle w:val="Funotenzeichen"/>
           <w:lang w:val="en-US"/>
         </w:rPr>
-        <w:footnoteReference w:id="6"/>
+        <w:footnoteReference w:id="7"/>
       </w:r>
       <w:r>
         <w:rPr>
@@ -10575,7 +10579,7 @@
           <w:rStyle w:val="Funotenzeichen"/>
           <w:lang w:val="en-US"/>
         </w:rPr>
-        <w:footnoteReference w:id="7"/>
+        <w:footnoteReference w:id="8"/>
       </w:r>
       <w:r>
         <w:rPr>
@@ -10588,7 +10592,7 @@
           <w:rStyle w:val="Funotenzeichen"/>
           <w:lang w:val="en-US"/>
         </w:rPr>
-        <w:footnoteReference w:id="8"/>
+        <w:footnoteReference w:id="9"/>
       </w:r>
       <w:r>
         <w:rPr>
@@ -10838,16 +10842,18 @@
           <w:lang w:val="en-US"/>
         </w:rPr>
       </w:pPr>
-      <w:bookmarkStart w:id="36" w:name="_Toc477207419"/>
-      <w:bookmarkStart w:id="37" w:name="_Toc477216065"/>
+      <w:bookmarkStart w:id="48" w:name="_Toc477207419"/>
+      <w:bookmarkStart w:id="49" w:name="_Toc477261250"/>
+      <w:bookmarkStart w:id="50" w:name="_Toc477261333"/>
       <w:r>
         <w:rPr>
           <w:lang w:val="en-US"/>
         </w:rPr>
         <w:t>Helper</w:t>
       </w:r>
-      <w:bookmarkEnd w:id="36"/>
-      <w:bookmarkEnd w:id="37"/>
+      <w:bookmarkEnd w:id="48"/>
+      <w:bookmarkEnd w:id="49"/>
+      <w:bookmarkEnd w:id="50"/>
     </w:p>
     <w:p>
       <w:pPr>
@@ -10907,16 +10913,18 @@
           <w:lang w:val="en-US"/>
         </w:rPr>
       </w:pPr>
-      <w:bookmarkStart w:id="38" w:name="_Toc477207420"/>
-      <w:bookmarkStart w:id="39" w:name="_Toc477216066"/>
+      <w:bookmarkStart w:id="51" w:name="_Toc477207420"/>
+      <w:bookmarkStart w:id="52" w:name="_Toc477261251"/>
+      <w:bookmarkStart w:id="53" w:name="_Toc477261334"/>
       <w:r>
         <w:rPr>
           <w:lang w:val="en-US"/>
         </w:rPr>
         <w:t>ImageInformation</w:t>
       </w:r>
-      <w:bookmarkEnd w:id="38"/>
-      <w:bookmarkEnd w:id="39"/>
+      <w:bookmarkEnd w:id="51"/>
+      <w:bookmarkEnd w:id="52"/>
+      <w:bookmarkEnd w:id="53"/>
     </w:p>
     <w:p>
       <w:pPr>
@@ -11078,16 +11086,18 @@
           <w:lang w:val="en-US"/>
         </w:rPr>
       </w:pPr>
-      <w:bookmarkStart w:id="40" w:name="_Toc477207421"/>
-      <w:bookmarkStart w:id="41" w:name="_Toc477216067"/>
+      <w:bookmarkStart w:id="54" w:name="_Toc477207421"/>
+      <w:bookmarkStart w:id="55" w:name="_Toc477261252"/>
+      <w:bookmarkStart w:id="56" w:name="_Toc477261335"/>
       <w:r>
         <w:rPr>
           <w:lang w:val="en-US"/>
         </w:rPr>
         <w:t>Resizer</w:t>
       </w:r>
-      <w:bookmarkEnd w:id="40"/>
-      <w:bookmarkEnd w:id="41"/>
+      <w:bookmarkEnd w:id="54"/>
+      <w:bookmarkEnd w:id="55"/>
+      <w:bookmarkEnd w:id="56"/>
     </w:p>
     <w:p>
       <w:pPr>
@@ -11232,16 +11242,18 @@
           <w:lang w:val="en-US"/>
         </w:rPr>
       </w:pPr>
-      <w:bookmarkStart w:id="42" w:name="_Toc477207422"/>
-      <w:bookmarkStart w:id="43" w:name="_Toc477216068"/>
+      <w:bookmarkStart w:id="57" w:name="_Toc477207422"/>
+      <w:bookmarkStart w:id="58" w:name="_Toc477261253"/>
+      <w:bookmarkStart w:id="59" w:name="_Toc477261336"/>
       <w:r>
         <w:rPr>
           <w:lang w:val="en-US"/>
         </w:rPr>
         <w:t>Settings</w:t>
       </w:r>
-      <w:bookmarkEnd w:id="42"/>
-      <w:bookmarkEnd w:id="43"/>
+      <w:bookmarkEnd w:id="57"/>
+      <w:bookmarkEnd w:id="58"/>
+      <w:bookmarkEnd w:id="59"/>
     </w:p>
     <w:p>
       <w:pPr>
@@ -11302,9 +11314,10 @@
           <w:lang w:val="en-US"/>
         </w:rPr>
       </w:pPr>
-      <w:bookmarkStart w:id="44" w:name="_Toc477207423"/>
-      <w:bookmarkStart w:id="45" w:name="_Ref477211730"/>
-      <w:bookmarkStart w:id="46" w:name="_Toc477216069"/>
+      <w:bookmarkStart w:id="60" w:name="_Toc477207423"/>
+      <w:bookmarkStart w:id="61" w:name="_Ref477211730"/>
+      <w:bookmarkStart w:id="62" w:name="_Toc477261254"/>
+      <w:bookmarkStart w:id="63" w:name="_Toc477261337"/>
       <w:r>
         <w:rPr>
           <w:lang w:val="en-US"/>
@@ -11312,9 +11325,10 @@
         <w:lastRenderedPageBreak/>
         <w:t>Evaluation</w:t>
       </w:r>
-      <w:bookmarkEnd w:id="44"/>
-      <w:bookmarkEnd w:id="45"/>
-      <w:bookmarkEnd w:id="46"/>
+      <w:bookmarkEnd w:id="60"/>
+      <w:bookmarkEnd w:id="61"/>
+      <w:bookmarkEnd w:id="62"/>
+      <w:bookmarkEnd w:id="63"/>
     </w:p>
     <w:p>
       <w:pPr>
@@ -11324,16 +11338,18 @@
           <w:lang w:val="en-US"/>
         </w:rPr>
       </w:pPr>
-      <w:bookmarkStart w:id="47" w:name="_Toc477207424"/>
-      <w:bookmarkStart w:id="48" w:name="_Toc477216070"/>
+      <w:bookmarkStart w:id="64" w:name="_Toc477207424"/>
+      <w:bookmarkStart w:id="65" w:name="_Toc477261255"/>
+      <w:bookmarkStart w:id="66" w:name="_Toc477261338"/>
       <w:r>
         <w:rPr>
           <w:lang w:val="en-US"/>
         </w:rPr>
         <w:t>Environment</w:t>
       </w:r>
-      <w:bookmarkEnd w:id="47"/>
-      <w:bookmarkEnd w:id="48"/>
+      <w:bookmarkEnd w:id="64"/>
+      <w:bookmarkEnd w:id="65"/>
+      <w:bookmarkEnd w:id="66"/>
     </w:p>
     <w:p>
       <w:pPr>
@@ -11387,16 +11403,18 @@
           <w:lang w:val="en-US"/>
         </w:rPr>
       </w:pPr>
-      <w:bookmarkStart w:id="49" w:name="_Toc477207425"/>
-      <w:bookmarkStart w:id="50" w:name="_Toc477216071"/>
+      <w:bookmarkStart w:id="67" w:name="_Toc477207425"/>
+      <w:bookmarkStart w:id="68" w:name="_Toc477261256"/>
+      <w:bookmarkStart w:id="69" w:name="_Toc477261339"/>
       <w:r>
         <w:rPr>
           <w:lang w:val="en-US"/>
         </w:rPr>
         <w:t>Automated Verification</w:t>
       </w:r>
-      <w:bookmarkEnd w:id="49"/>
-      <w:bookmarkEnd w:id="50"/>
+      <w:bookmarkEnd w:id="67"/>
+      <w:bookmarkEnd w:id="68"/>
+      <w:bookmarkEnd w:id="69"/>
     </w:p>
     <w:p>
       <w:pPr>
@@ -11578,6 +11596,12 @@
         <w:rPr>
           <w:lang w:val="en-US"/>
         </w:rPr>
+        <w:t xml:space="preserve"> </w:t>
+      </w:r>
+      <w:r>
+        <w:rPr>
+          <w:lang w:val="en-US"/>
+        </w:rPr>
         <w:t xml:space="preserve">The </w:t>
       </w:r>
       <w:r>
@@ -11630,7 +11654,85 @@
         <w:rPr>
           <w:lang w:val="en-US"/>
         </w:rPr>
-        <w:t xml:space="preserve">, we increased the size of images used in the network from 24 to 28 pixels for width and height. It took 8 hours and 40 minutes to reach 0.3346 of total loss. This result appeared after 30,100 steps. </w:t>
+        <w:t>, we increased the size of images used in the network from 24 to 28 pixels for width and height. It took 8 hours and 40 minutes to reach 0.3346 of total loss. This result appeared after 30,100 steps.</w:t>
+      </w:r>
+      <w:r>
+        <w:rPr>
+          <w:lang w:val="en-US"/>
+        </w:rPr>
+        <w:t xml:space="preserve"> Case three and four</w:t>
+      </w:r>
+      <w:r>
+        <w:rPr>
+          <w:lang w:val="en-US"/>
+        </w:rPr>
+        <w:t xml:space="preserve"> refers to the idea from </w:t>
+      </w:r>
+      <w:sdt>
+        <w:sdtPr>
+          <w:rPr>
+            <w:lang w:val="en-US"/>
+          </w:rPr>
+          <w:id w:val="-1437290073"/>
+          <w:citation/>
+        </w:sdtPr>
+        <w:sdtContent>
+          <w:r>
+            <w:rPr>
+              <w:lang w:val="en-US"/>
+            </w:rPr>
+            <w:fldChar w:fldCharType="begin"/>
+          </w:r>
+          <w:r>
+            <w:rPr>
+              <w:lang w:val="en-US"/>
+            </w:rPr>
+            <w:instrText xml:space="preserve"> CITATION Sze16 \l 1031 </w:instrText>
+          </w:r>
+          <w:r>
+            <w:rPr>
+              <w:lang w:val="en-US"/>
+            </w:rPr>
+            <w:fldChar w:fldCharType="separate"/>
+          </w:r>
+          <w:r>
+            <w:rPr>
+              <w:noProof/>
+              <w:lang w:val="en-US"/>
+            </w:rPr>
+            <w:t>(Szegedy)</w:t>
+          </w:r>
+          <w:r>
+            <w:rPr>
+              <w:lang w:val="en-US"/>
+            </w:rPr>
+            <w:fldChar w:fldCharType="end"/>
+          </w:r>
+        </w:sdtContent>
+      </w:sdt>
+      <w:r>
+        <w:rPr>
+          <w:lang w:val="en-US"/>
+        </w:rPr>
+        <w:t xml:space="preserve"> that different structures of CNN might also result in different results.</w:t>
+      </w:r>
+      <w:r>
+        <w:rPr>
+          <w:lang w:val="en-US"/>
+        </w:rPr>
+        <w:t xml:space="preserve"> We try to optimize structure of the used CNN in these two cases.</w:t>
+      </w:r>
+      <w:r>
+        <w:rPr>
+          <w:lang w:val="en-US"/>
+        </w:rPr>
+        <w:t xml:space="preserve"> </w:t>
+      </w:r>
+      <w:r>
+        <w:rPr>
+          <w:lang w:val="en-US"/>
+        </w:rPr>
+        <w:t xml:space="preserve"> </w:t>
       </w:r>
       <w:r>
         <w:rPr>
@@ -12477,19 +12579,19 @@
                 <w:lang w:val="en-US"/>
               </w:rPr>
             </w:pPr>
-            <w:commentRangeStart w:id="51"/>
+            <w:commentRangeStart w:id="70"/>
             <w:r>
               <w:rPr>
                 <w:lang w:val="en-US"/>
               </w:rPr>
               <w:t>Linux</w:t>
             </w:r>
-            <w:commentRangeEnd w:id="51"/>
+            <w:commentRangeEnd w:id="70"/>
             <w:r>
               <w:rPr>
                 <w:rStyle w:val="Kommentarzeichen"/>
               </w:rPr>
-              <w:commentReference w:id="51"/>
+              <w:commentReference w:id="70"/>
             </w:r>
           </w:p>
         </w:tc>
@@ -12506,8 +12608,8 @@
           <w:lang w:val="en-US"/>
         </w:rPr>
       </w:pPr>
-      <w:bookmarkStart w:id="52" w:name="_Ref477214137"/>
-      <w:bookmarkStart w:id="53" w:name="_Ref477214143"/>
+      <w:bookmarkStart w:id="71" w:name="_Ref477214143"/>
+      <w:bookmarkStart w:id="72" w:name="_Ref477214137"/>
       <w:r>
         <w:rPr>
           <w:color w:val="auto"/>
@@ -12548,7 +12650,7 @@
         </w:rPr>
         <w:fldChar w:fldCharType="end"/>
       </w:r>
-      <w:bookmarkEnd w:id="53"/>
+      <w:bookmarkEnd w:id="71"/>
       <w:r>
         <w:rPr>
           <w:i w:val="0"/>
@@ -12579,7 +12681,7 @@
         </w:rPr>
         <w:t xml:space="preserve"> training results of the different CNNs running on different computers are listed below. Total loss and time measured at the last step. The machine refers to the two previously described machines.</w:t>
       </w:r>
-      <w:bookmarkEnd w:id="52"/>
+      <w:bookmarkEnd w:id="72"/>
       <w:r>
         <w:rPr>
           <w:i w:val="0"/>
@@ -12646,6 +12748,7 @@
           <w:b/>
           <w:lang w:val="en-US"/>
         </w:rPr>
+        <w:lastRenderedPageBreak/>
         <w:t>Standard 100k</w:t>
       </w:r>
       <w:r>
@@ -12664,18 +12767,12 @@
         <w:rPr>
           <w:lang w:val="en-US"/>
         </w:rPr>
-        <w:instrText xml:space="preserve"> REF _Ref477213499 \h </w:instrText>
-      </w:r>
-      <w:r>
-        <w:rPr>
-          <w:lang w:val="en-US"/>
-        </w:rPr>
-      </w:r>
-      <w:r>
-        <w:rPr>
-          <w:lang w:val="en-US"/>
-        </w:rPr>
-        <w:instrText xml:space="preserve"> \* MERGEFORMAT </w:instrText>
+        <w:instrText xml:space="preserve"> REF _Ref477213499 \h  \* MERGEFORMAT </w:instrText>
+      </w:r>
+      <w:r>
+        <w:rPr>
+          <w:lang w:val="en-US"/>
+        </w:rPr>
       </w:r>
       <w:r>
         <w:rPr>
@@ -12738,7 +12835,6 @@
           <w:noProof/>
           <w:lang w:eastAsia="de-DE"/>
         </w:rPr>
-        <w:lastRenderedPageBreak/>
         <w:drawing>
           <wp:inline distT="0" distB="0" distL="0" distR="0" wp14:anchorId="2203ED24" wp14:editId="0BAD4291">
             <wp:extent cx="5760720" cy="2880360"/>
@@ -12791,7 +12887,7 @@
           <w:lang w:val="en-US"/>
         </w:rPr>
       </w:pPr>
-      <w:bookmarkStart w:id="54" w:name="_Ref477213499"/>
+      <w:bookmarkStart w:id="73" w:name="_Ref477213499"/>
       <w:r>
         <w:rPr>
           <w:color w:val="auto"/>
@@ -12832,7 +12928,7 @@
         </w:rPr>
         <w:fldChar w:fldCharType="end"/>
       </w:r>
-      <w:bookmarkEnd w:id="54"/>
+      <w:bookmarkEnd w:id="73"/>
       <w:r>
         <w:rPr>
           <w:color w:val="auto"/>
@@ -12971,13 +13067,7 @@
         <w:rPr>
           <w:lang w:val="en-US"/>
         </w:rPr>
-        <w:t xml:space="preserve"> </w:t>
-      </w:r>
-      <w:r>
-        <w:rPr>
-          <w:lang w:val="en-US"/>
-        </w:rPr>
-        <w:t xml:space="preserve">shows a decrease in loss value as the training steps increase over time. This represents the </w:t>
+        <w:t xml:space="preserve"> shows a decrease in loss value as the training steps increase over time. This represents the </w:t>
       </w:r>
       <w:r>
         <w:rPr>
@@ -13079,7 +13169,7 @@
           <w:lang w:val="en-US"/>
         </w:rPr>
       </w:pPr>
-      <w:bookmarkStart w:id="55" w:name="_Ref477213524"/>
+      <w:bookmarkStart w:id="74" w:name="_Ref477213524"/>
       <w:r>
         <w:rPr>
           <w:color w:val="auto"/>
@@ -13120,7 +13210,7 @@
         </w:rPr>
         <w:fldChar w:fldCharType="end"/>
       </w:r>
-      <w:bookmarkEnd w:id="55"/>
+      <w:bookmarkEnd w:id="74"/>
       <w:r>
         <w:rPr>
           <w:color w:val="auto"/>
@@ -13149,6 +13239,7 @@
           <w:b/>
           <w:lang w:val="en-US"/>
         </w:rPr>
+        <w:lastRenderedPageBreak/>
         <w:t>Additional Conv Layer</w:t>
       </w:r>
       <w:r>
@@ -13210,13 +13301,7 @@
         <w:rPr>
           <w:lang w:val="en-US"/>
         </w:rPr>
-        <w:t xml:space="preserve"> </w:t>
-      </w:r>
-      <w:r>
-        <w:rPr>
-          <w:lang w:val="en-US"/>
-        </w:rPr>
-        <w:t xml:space="preserve">shows a decrease in loss value as the training steps increase over time. This represents the </w:t>
+        <w:t xml:space="preserve"> shows a decrease in loss value as the training steps increase over time. This represents the </w:t>
       </w:r>
       <w:r>
         <w:rPr>
@@ -13252,14 +13337,7 @@
         <w:rPr>
           <w:lang w:val="en-US"/>
         </w:rPr>
-        <w:t xml:space="preserve">. It can be concluded from the graph that with an increase in CNN input image size, there is less oscillatory behavior in the graph because of the narrowing down of the </w:t>
-      </w:r>
-      <w:r>
-        <w:rPr>
-          <w:lang w:val="en-US"/>
-        </w:rPr>
-        <w:lastRenderedPageBreak/>
-        <w:t xml:space="preserve">computational elements in the network. Here we also note that the time to train to network gets longer because of the increased image size. </w:t>
+        <w:t xml:space="preserve">. It can be concluded from the graph that with an increase in CNN input image size, there is less oscillatory behavior in the graph because of the narrowing down of the computational elements in the network. Here we also note that the time to train to network gets longer because of the increased image size. </w:t>
       </w:r>
     </w:p>
     <w:p>
@@ -13324,7 +13402,7 @@
           <w:lang w:val="en-US"/>
         </w:rPr>
       </w:pPr>
-      <w:bookmarkStart w:id="56" w:name="_Ref477213667"/>
+      <w:bookmarkStart w:id="75" w:name="_Ref477213667"/>
       <w:r>
         <w:rPr>
           <w:color w:val="auto"/>
@@ -13365,7 +13443,7 @@
         </w:rPr>
         <w:fldChar w:fldCharType="end"/>
       </w:r>
-      <w:bookmarkEnd w:id="56"/>
+      <w:bookmarkEnd w:id="75"/>
       <w:r>
         <w:rPr>
           <w:color w:val="auto"/>
@@ -13462,6 +13540,7 @@
           <w:noProof/>
           <w:lang w:eastAsia="de-DE"/>
         </w:rPr>
+        <w:lastRenderedPageBreak/>
         <w:drawing>
           <wp:inline distT="0" distB="0" distL="0" distR="0" wp14:anchorId="001FEFF6" wp14:editId="75263DBA">
             <wp:extent cx="5760720" cy="2880360"/>
@@ -13614,7 +13693,6 @@
         <w:rPr>
           <w:lang w:val="en-US"/>
         </w:rPr>
-        <w:lastRenderedPageBreak/>
         <w:t>The overall loss computation in each of the four scenarios can be summarized together in</w:t>
       </w:r>
       <w:r>
@@ -13681,6 +13759,7 @@
           <w:noProof/>
           <w:lang w:eastAsia="de-DE"/>
         </w:rPr>
+        <w:lastRenderedPageBreak/>
         <w:drawing>
           <wp:inline distT="0" distB="0" distL="0" distR="0" wp14:anchorId="419B38DA" wp14:editId="2575073F">
             <wp:extent cx="5760720" cy="4608195"/>
@@ -13733,7 +13812,7 @@
           <w:lang w:val="en-US"/>
         </w:rPr>
       </w:pPr>
-      <w:bookmarkStart w:id="57" w:name="_Ref477213786"/>
+      <w:bookmarkStart w:id="76" w:name="_Ref477213786"/>
       <w:r>
         <w:rPr>
           <w:color w:val="auto"/>
@@ -13774,7 +13853,7 @@
         </w:rPr>
         <w:fldChar w:fldCharType="end"/>
       </w:r>
-      <w:bookmarkEnd w:id="57"/>
+      <w:bookmarkEnd w:id="76"/>
       <w:r>
         <w:rPr>
           <w:color w:val="auto"/>
@@ -13799,22 +13878,24 @@
           <w:lang w:val="en-US"/>
         </w:rPr>
       </w:pPr>
-      <w:bookmarkStart w:id="58" w:name="_Toc477207426"/>
-      <w:bookmarkStart w:id="59" w:name="_Toc477216072"/>
+      <w:bookmarkStart w:id="77" w:name="_Toc477207426"/>
+      <w:bookmarkStart w:id="78" w:name="_Toc477261257"/>
+      <w:bookmarkStart w:id="79" w:name="_Toc477261340"/>
       <w:r>
         <w:rPr>
           <w:lang w:val="en-US"/>
         </w:rPr>
         <w:t xml:space="preserve">Manual </w:t>
       </w:r>
-      <w:bookmarkEnd w:id="58"/>
+      <w:bookmarkEnd w:id="77"/>
       <w:r>
         <w:rPr>
           <w:lang w:val="en-US"/>
         </w:rPr>
         <w:t>Verification</w:t>
       </w:r>
-      <w:bookmarkEnd w:id="59"/>
+      <w:bookmarkEnd w:id="78"/>
+      <w:bookmarkEnd w:id="79"/>
     </w:p>
     <w:p>
       <w:pPr>
@@ -13885,11 +13966,15 @@
         <w:fldChar w:fldCharType="separate"/>
       </w:r>
       <w:r>
+        <w:rPr>
+          <w:lang w:val="en-US"/>
+        </w:rPr>
         <w:t xml:space="preserve">Table </w:t>
       </w:r>
       <w:r>
         <w:rPr>
           <w:noProof/>
+          <w:lang w:val="en-US"/>
         </w:rPr>
         <w:t>2</w:t>
       </w:r>
@@ -14257,13 +14342,7 @@
               <w:rPr>
                 <w:lang w:val="en-US"/>
               </w:rPr>
-              <w:t>3</w:t>
-            </w:r>
-            <w:r>
-              <w:rPr>
-                <w:lang w:val="en-US"/>
-              </w:rPr>
-              <w:t>.jpg</w:t>
+              <w:t>3.jpg</w:t>
             </w:r>
           </w:p>
         </w:tc>
@@ -14283,13 +14362,7 @@
               <w:rPr>
                 <w:lang w:val="en-US"/>
               </w:rPr>
-              <w:t>4</w:t>
-            </w:r>
-            <w:r>
-              <w:rPr>
-                <w:lang w:val="en-US"/>
-              </w:rPr>
-              <w:t>.jpg</w:t>
+              <w:t>4.jpg</w:t>
             </w:r>
           </w:p>
         </w:tc>
@@ -14310,13 +14383,7 @@
               <w:rPr>
                 <w:lang w:val="en-US"/>
               </w:rPr>
-              <w:t>5</w:t>
-            </w:r>
-            <w:r>
-              <w:rPr>
-                <w:lang w:val="en-US"/>
-              </w:rPr>
-              <w:t>.jpg</w:t>
+              <w:t>5.jpg</w:t>
             </w:r>
           </w:p>
         </w:tc>
@@ -14331,7 +14398,7 @@
           <w:lang w:val="en-US"/>
         </w:rPr>
       </w:pPr>
-      <w:bookmarkStart w:id="60" w:name="_Ref477216527"/>
+      <w:bookmarkStart w:id="80" w:name="_Ref477216527"/>
       <w:r>
         <w:rPr>
           <w:color w:val="auto"/>
@@ -14369,7 +14436,7 @@
         </w:rPr>
         <w:fldChar w:fldCharType="end"/>
       </w:r>
-      <w:bookmarkEnd w:id="60"/>
+      <w:bookmarkEnd w:id="80"/>
       <w:r>
         <w:rPr>
           <w:color w:val="auto"/>
@@ -14409,6 +14476,7 @@
         <w:rPr>
           <w:lang w:val="en-US"/>
         </w:rPr>
+        <w:lastRenderedPageBreak/>
         <w:t xml:space="preserve">Images numbered 24, 29, 33, 62, 63, 64, 76 shown </w:t>
       </w:r>
       <w:r>
@@ -14441,11 +14509,15 @@
         <w:fldChar w:fldCharType="separate"/>
       </w:r>
       <w:r>
+        <w:rPr>
+          <w:lang w:val="en-US"/>
+        </w:rPr>
         <w:t xml:space="preserve">Table </w:t>
       </w:r>
       <w:r>
         <w:rPr>
           <w:noProof/>
+          <w:lang w:val="en-US"/>
         </w:rPr>
         <w:t>3</w:t>
       </w:r>
@@ -14780,19 +14852,7 @@
               <w:rPr>
                 <w:lang w:val="en-US"/>
               </w:rPr>
-              <w:t>2</w:t>
-            </w:r>
-            <w:r>
-              <w:rPr>
-                <w:lang w:val="en-US"/>
-              </w:rPr>
-              <w:t>4</w:t>
-            </w:r>
-            <w:r>
-              <w:rPr>
-                <w:lang w:val="en-US"/>
-              </w:rPr>
-              <w:t>.jpg</w:t>
+              <w:t>24.jpg</w:t>
             </w:r>
           </w:p>
         </w:tc>
@@ -14812,19 +14872,7 @@
               <w:rPr>
                 <w:lang w:val="en-US"/>
               </w:rPr>
-              <w:t>2</w:t>
-            </w:r>
-            <w:r>
-              <w:rPr>
-                <w:lang w:val="en-US"/>
-              </w:rPr>
-              <w:t>9</w:t>
-            </w:r>
-            <w:r>
-              <w:rPr>
-                <w:lang w:val="en-US"/>
-              </w:rPr>
-              <w:t>.jpg</w:t>
+              <w:t>29.jpg</w:t>
             </w:r>
           </w:p>
         </w:tc>
@@ -15173,9 +15221,10 @@
         <w:rPr>
           <w:i w:val="0"/>
           <w:color w:val="auto"/>
-        </w:rPr>
-      </w:pPr>
-      <w:bookmarkStart w:id="61" w:name="_Ref477216504"/>
+          <w:lang w:val="en-US"/>
+        </w:rPr>
+      </w:pPr>
+      <w:bookmarkStart w:id="81" w:name="_Ref477216504"/>
       <w:r>
         <w:rPr>
           <w:color w:val="auto"/>
@@ -15213,7 +15262,7 @@
         </w:rPr>
         <w:fldChar w:fldCharType="end"/>
       </w:r>
-      <w:bookmarkEnd w:id="61"/>
+      <w:bookmarkEnd w:id="81"/>
       <w:r>
         <w:rPr>
           <w:color w:val="auto"/>
@@ -15270,11 +15319,15 @@
         <w:fldChar w:fldCharType="separate"/>
       </w:r>
       <w:r>
+        <w:rPr>
+          <w:lang w:val="en-US"/>
+        </w:rPr>
         <w:t xml:space="preserve">Table </w:t>
       </w:r>
       <w:r>
         <w:rPr>
           <w:noProof/>
+          <w:lang w:val="en-US"/>
         </w:rPr>
         <w:t>4</w:t>
       </w:r>
@@ -15624,7 +15677,7 @@
           <w:lang w:val="en-US"/>
         </w:rPr>
       </w:pPr>
-      <w:bookmarkStart w:id="62" w:name="_Ref477216481"/>
+      <w:bookmarkStart w:id="82" w:name="_Ref477216481"/>
       <w:r>
         <w:rPr>
           <w:color w:val="auto"/>
@@ -15662,7 +15715,7 @@
         </w:rPr>
         <w:fldChar w:fldCharType="end"/>
       </w:r>
-      <w:bookmarkEnd w:id="62"/>
+      <w:bookmarkEnd w:id="82"/>
       <w:r>
         <w:rPr>
           <w:color w:val="auto"/>
@@ -15701,9 +15754,10 @@
           <w:lang w:val="en-US"/>
         </w:rPr>
       </w:pPr>
-      <w:bookmarkStart w:id="63" w:name="_Toc477207427"/>
-      <w:bookmarkStart w:id="64" w:name="_Ref477211787"/>
-      <w:bookmarkStart w:id="65" w:name="_Toc477216073"/>
+      <w:bookmarkStart w:id="83" w:name="_Toc477207427"/>
+      <w:bookmarkStart w:id="84" w:name="_Ref477211787"/>
+      <w:bookmarkStart w:id="85" w:name="_Toc477261258"/>
+      <w:bookmarkStart w:id="86" w:name="_Toc477261341"/>
       <w:r>
         <w:rPr>
           <w:lang w:val="en-US"/>
@@ -15711,9 +15765,10 @@
         <w:lastRenderedPageBreak/>
         <w:t>Summary</w:t>
       </w:r>
-      <w:bookmarkEnd w:id="63"/>
-      <w:bookmarkEnd w:id="64"/>
-      <w:bookmarkEnd w:id="65"/>
+      <w:bookmarkEnd w:id="83"/>
+      <w:bookmarkEnd w:id="84"/>
+      <w:bookmarkEnd w:id="85"/>
+      <w:bookmarkEnd w:id="86"/>
     </w:p>
     <w:p>
       <w:pPr>
@@ -15843,6 +15898,18 @@
           <w:lang w:val="en-US"/>
         </w:rPr>
         <w:t xml:space="preserve">section show even better results. The accuracy was 93 percent for the tested images. </w:t>
+      </w:r>
+      <w:r>
+        <w:rPr>
+          <w:lang w:val="en-US"/>
+        </w:rPr>
+        <w:t xml:space="preserve">Adding an additional convolutional layer, even if the accuracy compared to the step size increased, is not a sufficient solution. The reason for that is that the time for training increases. </w:t>
+      </w:r>
+      <w:r>
+        <w:rPr>
+          <w:lang w:val="en-US"/>
+        </w:rPr>
+        <w:t xml:space="preserve">In case of increasing the image size the results are not better than previously. </w:t>
       </w:r>
     </w:p>
     <w:p>
@@ -15952,8 +16019,9 @@
         <w:br w:type="page"/>
       </w:r>
     </w:p>
-    <w:bookmarkStart w:id="66" w:name="_Toc477216074" w:displacedByCustomXml="next"/>
-    <w:bookmarkStart w:id="67" w:name="_Toc477207428" w:displacedByCustomXml="next"/>
+    <w:bookmarkStart w:id="87" w:name="_Toc477261342" w:displacedByCustomXml="next"/>
+    <w:bookmarkStart w:id="88" w:name="_Toc477261259" w:displacedByCustomXml="next"/>
+    <w:bookmarkStart w:id="89" w:name="_Toc477207428" w:displacedByCustomXml="next"/>
     <w:sdt>
       <w:sdtPr>
         <w:rPr>
@@ -15987,8 +16055,9 @@
             </w:rPr>
             <w:t>References</w:t>
           </w:r>
-          <w:bookmarkEnd w:id="67"/>
-          <w:bookmarkEnd w:id="66"/>
+          <w:bookmarkEnd w:id="89"/>
+          <w:bookmarkEnd w:id="88"/>
+          <w:bookmarkEnd w:id="87"/>
         </w:p>
         <w:sdt>
           <w:sdtPr>
@@ -16003,7 +16072,6 @@
               <w:pPr>
                 <w:pStyle w:val="Literaturverzeichnis"/>
                 <w:ind w:left="720" w:hanging="720"/>
-                <w:jc w:val="both"/>
                 <w:rPr>
                   <w:noProof/>
                   <w:sz w:val="24"/>
@@ -16034,7 +16102,90 @@
                   <w:noProof/>
                   <w:lang w:val="en-US"/>
                 </w:rPr>
-                <w:t xml:space="preserve">TensorFlow. (n.d.). </w:t>
+                <w:t xml:space="preserve">Karpathy, Andrej. </w:t>
+              </w:r>
+              <w:r>
+                <w:rPr>
+                  <w:i/>
+                  <w:iCs/>
+                  <w:noProof/>
+                  <w:lang w:val="en-US"/>
+                </w:rPr>
+                <w:t>CS231n Concolutional Neural Networks for Visual Recognition</w:t>
+              </w:r>
+              <w:r>
+                <w:rPr>
+                  <w:noProof/>
+                  <w:lang w:val="en-US"/>
+                </w:rPr>
+                <w:t>. n.d. 07 03 2017. &lt;http://cs231n.github.io/convolutional-networks/&gt;.</w:t>
+              </w:r>
+            </w:p>
+            <w:p>
+              <w:pPr>
+                <w:pStyle w:val="Literaturverzeichnis"/>
+                <w:ind w:left="720" w:hanging="720"/>
+                <w:rPr>
+                  <w:noProof/>
+                  <w:lang w:val="en-US"/>
+                </w:rPr>
+              </w:pPr>
+              <w:r>
+                <w:rPr>
+                  <w:noProof/>
+                  <w:lang w:val="en-US"/>
+                </w:rPr>
+                <w:t>Krizhevsky, Alex. 2009. &lt;https://www.cs.toronto.edu/~kriz/cifar.html&gt;.</w:t>
+              </w:r>
+            </w:p>
+            <w:p>
+              <w:pPr>
+                <w:pStyle w:val="Literaturverzeichnis"/>
+                <w:ind w:left="720" w:hanging="720"/>
+                <w:rPr>
+                  <w:noProof/>
+                  <w:lang w:val="en-US"/>
+                </w:rPr>
+              </w:pPr>
+              <w:r>
+                <w:rPr>
+                  <w:noProof/>
+                  <w:lang w:val="en-US"/>
+                </w:rPr>
+                <w:t xml:space="preserve">Szegedy, Christian and Vanhoucke, Vincent and Ioffe, Sergey and Shlens, Jon and Wojna, Zbigniew. "Rethinking the inception architecture for computer vision." </w:t>
+              </w:r>
+              <w:r>
+                <w:rPr>
+                  <w:i/>
+                  <w:iCs/>
+                  <w:noProof/>
+                  <w:lang w:val="en-US"/>
+                </w:rPr>
+                <w:t>Proceedings of the IEEE Conference on Computer Vision and Pattern Recognition</w:t>
+              </w:r>
+              <w:r>
+                <w:rPr>
+                  <w:noProof/>
+                  <w:lang w:val="en-US"/>
+                </w:rPr>
+                <w:t xml:space="preserve"> 2016.</w:t>
+              </w:r>
+            </w:p>
+            <w:p>
+              <w:pPr>
+                <w:pStyle w:val="Literaturverzeichnis"/>
+                <w:ind w:left="720" w:hanging="720"/>
+                <w:rPr>
+                  <w:noProof/>
+                  <w:lang w:val="en-US"/>
+                </w:rPr>
+              </w:pPr>
+              <w:r>
+                <w:rPr>
+                  <w:noProof/>
+                  <w:lang w:val="en-US"/>
+                </w:rPr>
+                <w:t xml:space="preserve">TensorFlow. </w:t>
               </w:r>
               <w:r>
                 <w:rPr>
@@ -16050,41 +16201,7 @@
                   <w:noProof/>
                   <w:lang w:val="en-US"/>
                 </w:rPr>
-                <w:t>. Retrieved 03 07, 2017, from https://www.tensorflow.org/versions/r0.10/get_started/basic_usage</w:t>
-              </w:r>
-            </w:p>
-            <w:p>
-              <w:pPr>
-                <w:pStyle w:val="Literaturverzeichnis"/>
-                <w:ind w:left="720" w:hanging="720"/>
-                <w:jc w:val="both"/>
-                <w:rPr>
-                  <w:noProof/>
-                  <w:lang w:val="en-US"/>
-                </w:rPr>
-              </w:pPr>
-              <w:r>
-                <w:rPr>
-                  <w:noProof/>
-                  <w:lang w:val="en-US"/>
-                </w:rPr>
-                <w:t xml:space="preserve">Karpathy, A. (n.d.). </w:t>
-              </w:r>
-              <w:r>
-                <w:rPr>
-                  <w:i/>
-                  <w:iCs/>
-                  <w:noProof/>
-                  <w:lang w:val="en-US"/>
-                </w:rPr>
-                <w:t>CS231n Concolutional Neural Networks for Visual Recognition</w:t>
-              </w:r>
-              <w:r>
-                <w:rPr>
-                  <w:noProof/>
-                  <w:lang w:val="en-US"/>
-                </w:rPr>
-                <w:t>. Retrieved 03 07, 2017, from http://cs231n.github.io/convolutional-networks/</w:t>
+                <w:t>. n.d. 07 03 2017. &lt;https://www.tensorflow.org/versions/r0.10/get_started/basic_usage&gt;.</w:t>
               </w:r>
             </w:p>
             <w:p>
@@ -16102,6 +16219,12 @@
                 </w:rPr>
                 <w:fldChar w:fldCharType="end"/>
               </w:r>
+              <w:r>
+                <w:rPr>
+                  <w:lang w:val="en-US"/>
+                </w:rPr>
+                <w:br w:type="page"/>
+              </w:r>
             </w:p>
           </w:sdtContent>
         </w:sdt>
@@ -16109,176 +16232,15 @@
     </w:sdt>
     <w:p>
       <w:pPr>
-        <w:pStyle w:val="Listenabsatz"/>
-        <w:numPr>
-          <w:ilvl w:val="0"/>
-          <w:numId w:val="11"/>
-        </w:numPr>
-        <w:jc w:val="both"/>
-        <w:rPr>
-          <w:lang w:val="en-US"/>
-        </w:rPr>
-      </w:pPr>
-      <w:r>
-        <w:rPr>
-          <w:lang w:val="en-US"/>
-        </w:rPr>
-        <w:t>TensorFlow documentation</w:t>
-      </w:r>
-    </w:p>
-    <w:p>
-      <w:pPr>
-        <w:pStyle w:val="Listenabsatz"/>
-        <w:numPr>
-          <w:ilvl w:val="0"/>
-          <w:numId w:val="11"/>
-        </w:numPr>
-        <w:jc w:val="both"/>
-        <w:rPr>
-          <w:lang w:val="en-US"/>
-        </w:rPr>
-      </w:pPr>
-      <w:r>
-        <w:rPr>
-          <w:lang w:val="en-US"/>
-        </w:rPr>
-        <w:t>Python 3 documentation</w:t>
-      </w:r>
-    </w:p>
-    <w:p>
-      <w:pPr>
-        <w:pStyle w:val="Listenabsatz"/>
-        <w:numPr>
-          <w:ilvl w:val="0"/>
-          <w:numId w:val="11"/>
-        </w:numPr>
-        <w:jc w:val="both"/>
-        <w:rPr>
-          <w:lang w:val="en-US"/>
-        </w:rPr>
-      </w:pPr>
-      <w:r>
-        <w:rPr>
-          <w:lang w:val="en-US"/>
-        </w:rPr>
-        <w:t>Alex Krizhevsky and his description of</w:t>
-      </w:r>
-      <w:r>
-        <w:rPr>
-          <w:lang w:val="en-US"/>
-        </w:rPr>
-        <w:t xml:space="preserve"> t</w:t>
-      </w:r>
-      <w:r>
-        <w:rPr>
-          <w:lang w:val="en-US"/>
-        </w:rPr>
-        <w:t>he net used</w:t>
-      </w:r>
-    </w:p>
-    <w:p>
-      <w:pPr>
-        <w:pStyle w:val="Listenabsatz"/>
-        <w:numPr>
-          <w:ilvl w:val="0"/>
-          <w:numId w:val="11"/>
-        </w:numPr>
-        <w:jc w:val="both"/>
-        <w:rPr>
-          <w:lang w:val="en-US"/>
-        </w:rPr>
-      </w:pPr>
-      <w:r>
-        <w:rPr>
-          <w:lang w:val="en-US"/>
-        </w:rPr>
-        <w:t>ImageNet paper should be used</w:t>
-      </w:r>
-    </w:p>
-    <w:p>
-      <w:pPr>
-        <w:pStyle w:val="Listenabsatz"/>
-        <w:numPr>
-          <w:ilvl w:val="0"/>
-          <w:numId w:val="11"/>
-        </w:numPr>
-        <w:jc w:val="both"/>
-        <w:rPr>
-          <w:lang w:val="en-US"/>
-        </w:rPr>
-      </w:pPr>
-      <w:r>
-        <w:rPr>
-          <w:lang w:val="en-US"/>
-        </w:rPr>
-        <w:t>The literature Feng send us should be used</w:t>
-      </w:r>
-    </w:p>
-    <w:p>
-      <w:pPr>
-        <w:pStyle w:val="Listenabsatz"/>
-        <w:numPr>
-          <w:ilvl w:val="0"/>
-          <w:numId w:val="11"/>
-        </w:numPr>
-        <w:jc w:val="both"/>
-        <w:rPr>
-          <w:lang w:val="en-US"/>
-        </w:rPr>
-      </w:pPr>
-      <w:hyperlink r:id="rId30" w:anchor="the_cross-entropy_cost_function" w:history="1">
-        <w:r>
-          <w:rPr>
-            <w:rStyle w:val="Hyperlink"/>
-            <w:lang w:val="en-US"/>
-          </w:rPr>
-          <w:t>http://neuralnetworksanddeeplearning.com/chap3.html#the_cross-entropy_cost_function</w:t>
-        </w:r>
-      </w:hyperlink>
-    </w:p>
-    <w:p>
-      <w:pPr>
-        <w:pStyle w:val="Listenabsatz"/>
-        <w:numPr>
-          <w:ilvl w:val="0"/>
-          <w:numId w:val="11"/>
-        </w:numPr>
-        <w:jc w:val="both"/>
-        <w:rPr>
-          <w:lang w:val="en-US"/>
-        </w:rPr>
-      </w:pPr>
-      <w:r>
-        <w:rPr>
-          <w:lang w:val="en-US"/>
-        </w:rPr>
-        <w:t>https://www.cs.toronto.edu/~kriz/cifar.html</w:t>
-      </w:r>
-    </w:p>
-    <w:p>
-      <w:pPr>
-        <w:jc w:val="both"/>
-        <w:rPr>
-          <w:lang w:val="en-US"/>
-        </w:rPr>
-      </w:pPr>
-      <w:r>
-        <w:rPr>
-          <w:lang w:val="en-US"/>
-        </w:rPr>
-        <w:br w:type="page"/>
-      </w:r>
-    </w:p>
-    <w:p>
-      <w:pPr>
         <w:pStyle w:val="berschrift1"/>
         <w:jc w:val="both"/>
         <w:rPr>
           <w:lang w:val="en-US"/>
         </w:rPr>
       </w:pPr>
-      <w:bookmarkStart w:id="68" w:name="_Toc477207429"/>
-      <w:bookmarkStart w:id="69" w:name="_Toc477216075"/>
+      <w:bookmarkStart w:id="90" w:name="_Toc477207429"/>
+      <w:bookmarkStart w:id="91" w:name="_Toc477261260"/>
+      <w:bookmarkStart w:id="92" w:name="_Toc477261343"/>
       <w:r>
         <w:rPr>
           <w:noProof/>
@@ -16336,8 +16298,8 @@
                                 <w:lang w:val="en-US"/>
                               </w:rPr>
                             </w:pPr>
-                            <w:bookmarkStart w:id="70" w:name="_Ref476780231"/>
-                            <w:bookmarkStart w:id="71" w:name="_Ref477210293"/>
+                            <w:bookmarkStart w:id="93" w:name="_Ref477210293"/>
+                            <w:bookmarkStart w:id="94" w:name="_Ref476780231"/>
                             <w:r>
                               <w:rPr>
                                 <w:color w:val="auto"/>
@@ -16378,7 +16340,7 @@
                               </w:rPr>
                               <w:fldChar w:fldCharType="end"/>
                             </w:r>
-                            <w:bookmarkEnd w:id="71"/>
+                            <w:bookmarkEnd w:id="93"/>
                             <w:r>
                               <w:rPr>
                                 <w:color w:val="auto"/>
@@ -16394,7 +16356,7 @@
                               </w:rPr>
                               <w:t>Structure of the implemented CNN</w:t>
                             </w:r>
-                            <w:bookmarkEnd w:id="70"/>
+                            <w:bookmarkEnd w:id="94"/>
                           </w:p>
                         </w:txbxContent>
                       </wps:txbx>
@@ -16412,7 +16374,7 @@
           </mc:Choice>
           <mc:Fallback>
             <w:pict>
-              <v:shape w14:anchorId="1184C3AB" id="Textfeld 1" o:spid="_x0000_s1081" type="#_x0000_t202" style="position:absolute;left:0;text-align:left;margin-left:109.2pt;margin-top:684.8pt;width:223.5pt;height:21pt;z-index:251659264;visibility:visible;mso-wrap-style:square;mso-wrap-distance-left:9pt;mso-wrap-distance-top:0;mso-wrap-distance-right:9pt;mso-wrap-distance-bottom:0;mso-position-horizontal:absolute;mso-position-horizontal-relative:text;mso-position-vertical:absolute;mso-position-vertical-relative:text;v-text-anchor:top" o:gfxdata="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" stroked="f">
+              <v:shape w14:anchorId="1184C3AB" id="Textfeld 1" o:spid="_x0000_s1081" type="#_x0000_t202" style="position:absolute;left:0;text-align:left;margin-left:109.2pt;margin-top:684.8pt;width:223.5pt;height:21pt;z-index:251659264;visibility:visible;mso-wrap-style:square;mso-wrap-distance-left:9pt;mso-wrap-distance-top:0;mso-wrap-distance-right:9pt;mso-wrap-distance-bottom:0;mso-position-horizontal:absolute;mso-position-horizontal-relative:text;mso-position-vertical:absolute;mso-position-vertical-relative:text;v-text-anchor:top" o:gfxdata="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" stroked="f">
                 <v:textbox style="mso-fit-shape-to-text:t" inset="0,0,0,0">
                   <w:txbxContent>
                     <w:p>
@@ -16429,8 +16391,8 @@
                           <w:lang w:val="en-US"/>
                         </w:rPr>
                       </w:pPr>
-                      <w:bookmarkStart w:id="72" w:name="_Ref476780231"/>
-                      <w:bookmarkStart w:id="73" w:name="_Ref477210293"/>
+                      <w:bookmarkStart w:id="95" w:name="_Ref477210293"/>
+                      <w:bookmarkStart w:id="96" w:name="_Ref476780231"/>
                       <w:r>
                         <w:rPr>
                           <w:color w:val="auto"/>
@@ -16471,7 +16433,7 @@
                         </w:rPr>
                         <w:fldChar w:fldCharType="end"/>
                       </w:r>
-                      <w:bookmarkEnd w:id="73"/>
+                      <w:bookmarkEnd w:id="95"/>
                       <w:r>
                         <w:rPr>
                           <w:color w:val="auto"/>
@@ -16487,7 +16449,7 @@
                         </w:rPr>
                         <w:t>Structure of the implemented CNN</w:t>
                       </w:r>
-                      <w:bookmarkEnd w:id="72"/>
+                      <w:bookmarkEnd w:id="96"/>
                     </w:p>
                   </w:txbxContent>
                 </v:textbox>
@@ -16512,8 +16474,8 @@
                 <wp:positionV relativeFrom="paragraph">
                   <wp:posOffset>3357795</wp:posOffset>
                 </wp:positionV>
-                <wp:extent cx="7726264" cy="2834185"/>
-                <wp:effectExtent l="0" t="0" r="15875" b="15875"/>
+                <wp:extent cx="7726264" cy="2837302"/>
+                <wp:effectExtent l="0" t="0" r="14287" b="14288"/>
                 <wp:wrapNone/>
                 <wp:docPr id="2" name="Gruppieren 1"/>
                 <wp:cNvGraphicFramePr/>
@@ -16524,9 +16486,9 @@
                       <wpg:grpSpPr>
                         <a:xfrm rot="16200000">
                           <a:off x="0" y="0"/>
-                          <a:ext cx="7726264" cy="2834185"/>
-                          <a:chOff x="0" y="4666"/>
-                          <a:chExt cx="7726264" cy="2834185"/>
+                          <a:ext cx="7726264" cy="2837302"/>
+                          <a:chOff x="0" y="1549"/>
+                          <a:chExt cx="7726264" cy="2837302"/>
                         </a:xfrm>
                       </wpg:grpSpPr>
                       <wpg:grpSp>
@@ -17445,8 +17407,8 @@
                         <wps:cNvSpPr txBox="1"/>
                         <wps:spPr>
                           <a:xfrm>
-                            <a:off x="74494" y="42803"/>
-                            <a:ext cx="469265" cy="2132965"/>
+                            <a:off x="86008" y="39678"/>
+                            <a:ext cx="461645" cy="2129155"/>
                           </a:xfrm>
                           <a:prstGeom prst="rect">
                             <a:avLst/>
@@ -17482,8 +17444,8 @@
                         <wps:cNvSpPr txBox="1"/>
                         <wps:spPr>
                           <a:xfrm>
-                            <a:off x="863571" y="43124"/>
-                            <a:ext cx="469265" cy="2132330"/>
+                            <a:off x="873913" y="39998"/>
+                            <a:ext cx="461645" cy="2128520"/>
                           </a:xfrm>
                           <a:prstGeom prst="rect">
                             <a:avLst/>
@@ -17519,8 +17481,8 @@
                         <wps:cNvSpPr txBox="1"/>
                         <wps:spPr>
                           <a:xfrm>
-                            <a:off x="1651496" y="42337"/>
-                            <a:ext cx="469265" cy="2160905"/>
+                            <a:off x="1660328" y="38894"/>
+                            <a:ext cx="461645" cy="2157730"/>
                           </a:xfrm>
                           <a:prstGeom prst="rect">
                             <a:avLst/>
@@ -17556,8 +17518,8 @@
                         <wps:cNvSpPr txBox="1"/>
                         <wps:spPr>
                           <a:xfrm>
-                            <a:off x="2439943" y="31027"/>
-                            <a:ext cx="469265" cy="2161540"/>
+                            <a:off x="2447285" y="27263"/>
+                            <a:ext cx="461645" cy="2159000"/>
                           </a:xfrm>
                           <a:prstGeom prst="rect">
                             <a:avLst/>
@@ -17593,8 +17555,8 @@
                         <wps:cNvSpPr txBox="1"/>
                         <wps:spPr>
                           <a:xfrm>
-                            <a:off x="3236447" y="42658"/>
-                            <a:ext cx="469265" cy="2160270"/>
+                            <a:off x="3242606" y="38894"/>
+                            <a:ext cx="461645" cy="2157730"/>
                           </a:xfrm>
                           <a:prstGeom prst="rect">
                             <a:avLst/>
@@ -17630,8 +17592,8 @@
                         <wps:cNvSpPr txBox="1"/>
                         <wps:spPr>
                           <a:xfrm>
-                            <a:off x="4030745" y="27583"/>
-                            <a:ext cx="469265" cy="2163445"/>
+                            <a:off x="4035726" y="23829"/>
+                            <a:ext cx="461645" cy="2160905"/>
                           </a:xfrm>
                           <a:prstGeom prst="rect">
                             <a:avLst/>
@@ -17667,8 +17629,8 @@
                         <wps:cNvSpPr txBox="1"/>
                         <wps:spPr>
                           <a:xfrm>
-                            <a:off x="4827559" y="11356"/>
-                            <a:ext cx="469265" cy="2161540"/>
+                            <a:off x="4832312" y="8558"/>
+                            <a:ext cx="461645" cy="2157095"/>
                           </a:xfrm>
                           <a:prstGeom prst="rect">
                             <a:avLst/>
@@ -17704,8 +17666,8 @@
                         <wps:cNvSpPr txBox="1"/>
                         <wps:spPr>
                           <a:xfrm>
-                            <a:off x="5613404" y="11992"/>
-                            <a:ext cx="469265" cy="2160270"/>
+                            <a:off x="5616669" y="8876"/>
+                            <a:ext cx="461645" cy="2156460"/>
                           </a:xfrm>
                           <a:prstGeom prst="rect">
                             <a:avLst/>
@@ -17741,8 +17703,8 @@
                         <wps:cNvSpPr txBox="1"/>
                         <wps:spPr>
                           <a:xfrm>
-                            <a:off x="6419294" y="7706"/>
-                            <a:ext cx="469265" cy="2161540"/>
+                            <a:off x="6420726" y="3962"/>
+                            <a:ext cx="461645" cy="2159000"/>
                           </a:xfrm>
                           <a:prstGeom prst="rect">
                             <a:avLst/>
@@ -17778,8 +17740,8 @@
                         <wps:cNvSpPr txBox="1"/>
                         <wps:spPr>
                           <a:xfrm>
-                            <a:off x="7192929" y="4666"/>
-                            <a:ext cx="469265" cy="2160270"/>
+                            <a:off x="7193522" y="1549"/>
+                            <a:ext cx="461645" cy="2156460"/>
                           </a:xfrm>
                           <a:prstGeom prst="rect">
                             <a:avLst/>
@@ -17818,7 +17780,7 @@
           </mc:Choice>
           <mc:Fallback>
             <w:pict>
-              <v:group w14:anchorId="1457D5EF" id="Gruppieren 1" o:spid="_x0000_s1082" style="position:absolute;left:0;text-align:left;margin-left:-83.2pt;margin-top:264.4pt;width:608.35pt;height:223.15pt;rotation:-90;z-index:251657216" coordorigin=",46" coordsize="77262,28341" o:gfxdata="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">
+              <v:group w14:anchorId="1457D5EF" id="Gruppieren 1" o:spid="_x0000_s1082" style="position:absolute;left:0;text-align:left;margin-left:-83.2pt;margin-top:264.4pt;width:608.35pt;height:223.4pt;rotation:-90;z-index:251657216" coordorigin=",15" coordsize="77262,28373" o:gfxdata="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">
                 <v:group id="Gruppieren 3" o:spid="_x0000_s1083" style="position:absolute;top:22522;width:77262;height:5866" coordorigin=",22522" coordsize="77262,5865" o:gfxdata="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">
                   <v:rect id="Rechteck 14" o:spid="_x0000_s1084" style="position:absolute;top:22522;width:5760;height:5862;visibility:visible;mso-wrap-style:square;v-text-anchor:middle" o:gfxdata="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" fillcolor="white [3212]" strokecolor="black [3213]" strokeweight="1pt">
                     <v:textbox>
@@ -18078,7 +18040,7 @@
                     <v:stroke endarrow="block" joinstyle="miter"/>
                   </v:shape>
                 </v:group>
-                <v:shape id="Textfeld 23" o:spid="_x0000_s1103" type="#_x0000_t202" style="position:absolute;left:744;top:428;width:4693;height:21329;visibility:visible;mso-wrap-style:square;v-text-anchor:top" o:gfxdata="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" filled="f" stroked="f">
+                <v:shape id="Textfeld 23" o:spid="_x0000_s1103" type="#_x0000_t202" style="position:absolute;left:860;top:396;width:4616;height:21292;visibility:visible;mso-wrap-style:square;v-text-anchor:top" o:gfxdata="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" filled="f" stroked="f">
                   <v:textbox style="layout-flow:vertical;mso-layout-flow-alt:bottom-to-top;mso-fit-shape-to-text:t">
                     <w:txbxContent>
                       <w:p>
@@ -18100,7 +18062,7 @@
                     </w:txbxContent>
                   </v:textbox>
                 </v:shape>
-                <v:shape id="Textfeld 24" o:spid="_x0000_s1104" type="#_x0000_t202" style="position:absolute;left:8635;top:431;width:4693;height:21323;visibility:visible;mso-wrap-style:square;v-text-anchor:top" o:gfxdata="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" filled="f" stroked="f">
+                <v:shape id="Textfeld 24" o:spid="_x0000_s1104" type="#_x0000_t202" style="position:absolute;left:8739;top:399;width:4616;height:21286;visibility:visible;mso-wrap-style:square;v-text-anchor:top" o:gfxdata="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" filled="f" stroked="f">
                   <v:textbox style="layout-flow:vertical;mso-layout-flow-alt:bottom-to-top;mso-fit-shape-to-text:t">
                     <w:txbxContent>
                       <w:p>
@@ -18122,7 +18084,7 @@
                     </w:txbxContent>
                   </v:textbox>
                 </v:shape>
-                <v:shape id="Textfeld 25" o:spid="_x0000_s1105" type="#_x0000_t202" style="position:absolute;left:16514;top:423;width:4693;height:21609;visibility:visible;mso-wrap-style:square;v-text-anchor:top" o:gfxdata="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" filled="f" stroked="f">
+                <v:shape id="Textfeld 25" o:spid="_x0000_s1105" type="#_x0000_t202" style="position:absolute;left:16603;top:388;width:4616;height:21578;visibility:visible;mso-wrap-style:square;v-text-anchor:top" o:gfxdata="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" filled="f" stroked="f">
                   <v:textbox style="layout-flow:vertical;mso-layout-flow-alt:bottom-to-top;mso-fit-shape-to-text:t">
                     <w:txbxContent>
                       <w:p>
@@ -18144,7 +18106,7 @@
                     </w:txbxContent>
                   </v:textbox>
                 </v:shape>
-                <v:shape id="Textfeld 26" o:spid="_x0000_s1106" type="#_x0000_t202" style="position:absolute;left:24399;top:310;width:4693;height:21615;visibility:visible;mso-wrap-style:square;v-text-anchor:top" o:gfxdata="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" filled="f" stroked="f">
+                <v:shape id="Textfeld 26" o:spid="_x0000_s1106" type="#_x0000_t202" style="position:absolute;left:24472;top:272;width:4617;height:21590;visibility:visible;mso-wrap-style:square;v-text-anchor:top" o:gfxdata="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" filled="f" stroked="f">
                   <v:textbox style="layout-flow:vertical;mso-layout-flow-alt:bottom-to-top;mso-fit-shape-to-text:t">
                     <w:txbxContent>
                       <w:p>
@@ -18166,7 +18128,7 @@
                     </w:txbxContent>
                   </v:textbox>
                 </v:shape>
-                <v:shape id="Textfeld 27" o:spid="_x0000_s1107" type="#_x0000_t202" style="position:absolute;left:32364;top:426;width:4693;height:21603;visibility:visible;mso-wrap-style:square;v-text-anchor:top" o:gfxdata="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" filled="f" stroked="f">
+                <v:shape id="Textfeld 27" o:spid="_x0000_s1107" type="#_x0000_t202" style="position:absolute;left:32426;top:388;width:4616;height:21578;visibility:visible;mso-wrap-style:square;v-text-anchor:top" o:gfxdata="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" filled="f" stroked="f">
                   <v:textbox style="layout-flow:vertical;mso-layout-flow-alt:bottom-to-top;mso-fit-shape-to-text:t">
                     <w:txbxContent>
                       <w:p>
@@ -18188,7 +18150,7 @@
                     </w:txbxContent>
                   </v:textbox>
                 </v:shape>
-                <v:shape id="Textfeld 28" o:spid="_x0000_s1108" type="#_x0000_t202" style="position:absolute;left:40307;top:275;width:4693;height:21635;visibility:visible;mso-wrap-style:square;v-text-anchor:top" o:gfxdata="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" filled="f" stroked="f">
+                <v:shape id="Textfeld 28" o:spid="_x0000_s1108" type="#_x0000_t202" style="position:absolute;left:40357;top:238;width:4616;height:21609;visibility:visible;mso-wrap-style:square;v-text-anchor:top" o:gfxdata="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" filled="f" stroked="f">
                   <v:textbox style="layout-flow:vertical;mso-layout-flow-alt:bottom-to-top;mso-fit-shape-to-text:t">
                     <w:txbxContent>
                       <w:p>
@@ -18210,7 +18172,7 @@
                     </w:txbxContent>
                   </v:textbox>
                 </v:shape>
-                <v:shape id="Textfeld 29" o:spid="_x0000_s1109" type="#_x0000_t202" style="position:absolute;left:48275;top:113;width:4693;height:21615;visibility:visible;mso-wrap-style:square;v-text-anchor:top" o:gfxdata="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" filled="f" stroked="f">
+                <v:shape id="Textfeld 29" o:spid="_x0000_s1109" type="#_x0000_t202" style="position:absolute;left:48323;top:85;width:4616;height:21571;visibility:visible;mso-wrap-style:square;v-text-anchor:top" o:gfxdata="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" filled="f" stroked="f">
                   <v:textbox style="layout-flow:vertical;mso-layout-flow-alt:bottom-to-top;mso-fit-shape-to-text:t">
                     <w:txbxContent>
                       <w:p>
@@ -18232,7 +18194,7 @@
                     </w:txbxContent>
                   </v:textbox>
                 </v:shape>
-                <v:shape id="Textfeld 30" o:spid="_x0000_s1110" type="#_x0000_t202" style="position:absolute;left:56134;top:119;width:4692;height:21603;visibility:visible;mso-wrap-style:square;v-text-anchor:top" o:gfxdata="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" filled="f" stroked="f">
+                <v:shape id="Textfeld 30" o:spid="_x0000_s1110" type="#_x0000_t202" style="position:absolute;left:56166;top:88;width:4617;height:21565;visibility:visible;mso-wrap-style:square;v-text-anchor:top" o:gfxdata="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" filled="f" stroked="f">
                   <v:textbox style="layout-flow:vertical;mso-layout-flow-alt:bottom-to-top;mso-fit-shape-to-text:t">
                     <w:txbxContent>
                       <w:p>
@@ -18254,7 +18216,7 @@
                     </w:txbxContent>
                   </v:textbox>
                 </v:shape>
-                <v:shape id="Textfeld 31" o:spid="_x0000_s1111" type="#_x0000_t202" style="position:absolute;left:64192;top:77;width:4693;height:21615;visibility:visible;mso-wrap-style:square;v-text-anchor:top" o:gfxdata="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" filled="f" stroked="f">
+                <v:shape id="Textfeld 31" o:spid="_x0000_s1111" type="#_x0000_t202" style="position:absolute;left:64207;top:39;width:4616;height:21590;visibility:visible;mso-wrap-style:square;v-text-anchor:top" o:gfxdata="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" filled="f" stroked="f">
                   <v:textbox style="layout-flow:vertical;mso-layout-flow-alt:bottom-to-top;mso-fit-shape-to-text:t">
                     <w:txbxContent>
                       <w:p>
@@ -18276,7 +18238,7 @@
                     </w:txbxContent>
                   </v:textbox>
                 </v:shape>
-                <v:shape id="Textfeld 32" o:spid="_x0000_s1112" type="#_x0000_t202" style="position:absolute;left:71929;top:46;width:4692;height:21603;visibility:visible;mso-wrap-style:square;v-text-anchor:top" o:gfxdata="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" filled="f" stroked="f">
+                <v:shape id="Textfeld 32" o:spid="_x0000_s1112" type="#_x0000_t202" style="position:absolute;left:71935;top:15;width:4616;height:21565;visibility:visible;mso-wrap-style:square;v-text-anchor:top" o:gfxdata="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" filled="f" stroked="f">
                   <v:textbox style="layout-flow:vertical;mso-layout-flow-alt:bottom-to-top;mso-fit-shape-to-text:t">
                     <w:txbxContent>
                       <w:p>
@@ -18309,8 +18271,9 @@
         </w:rPr>
         <w:t xml:space="preserve"> Appendix</w:t>
       </w:r>
-      <w:bookmarkEnd w:id="68"/>
-      <w:bookmarkEnd w:id="69"/>
+      <w:bookmarkEnd w:id="90"/>
+      <w:bookmarkEnd w:id="91"/>
+      <w:bookmarkEnd w:id="92"/>
     </w:p>
     <w:sectPr>
       <w:pgSz w:w="11906" w:h="16838"/>
@@ -18324,7 +18287,7 @@
 
 <file path=word/comments.xml><?xml version="1.0" encoding="utf-8"?>
 <w:comments xmlns:wpc="http://schemas.microsoft.com/office/word/2010/wordprocessingCanvas" xmlns:cx="http://schemas.microsoft.com/office/drawing/2014/chartex" xmlns:cx1="http://schemas.microsoft.com/office/drawing/2015/9/8/chartex" xmlns:cx2="http://schemas.microsoft.com/office/drawing/2015/10/21/chartex" xmlns:cx3="http://schemas.microsoft.com/office/drawing/2016/5/9/chartex" xmlns:cx4="http://schemas.microsoft.com/office/drawing/2016/5/10/chartex" xmlns:cx5="http://schemas.microsoft.com/office/drawing/2016/5/11/chartex" xmlns:mc="http://schemas.openxmlformats.org/markup-compatibility/2006" xmlns:o="urn:schemas-microsoft-com:office:office" xmlns:r="http://schemas.openxmlformats.org/officeDocument/2006/relationships" xmlns:m="http://schemas.openxmlformats.org/officeDocument/2006/math" xmlns:v="urn:schemas-microsoft-com:vml" xmlns:wp14="http://schemas.microsoft.com/office/word/2010/wordprocessingDrawing" xmlns:wp="http://schemas.openxmlformats.org/drawingml/2006/wordprocessingDrawing" xmlns:w10="urn:schemas-microsoft-com:office:word" xmlns:w="http://schemas.openxmlformats.org/wordprocessingml/2006/main" xmlns:w14="http://schemas.microsoft.com/office/word/2010/wordml" xmlns:w15="http://schemas.microsoft.com/office/word/2012/wordml" xmlns:w16se="http://schemas.microsoft.com/office/word/2015/wordml/symex" xmlns:wpg="http://schemas.microsoft.com/office/word/2010/wordprocessingGroup" xmlns:wpi="http://schemas.microsoft.com/office/word/2010/wordprocessingInk" xmlns:wne="http://schemas.microsoft.com/office/word/2006/wordml" xmlns:wps="http://schemas.microsoft.com/office/word/2010/wordprocessingShape" mc:Ignorable="w14 w15 w16se wp14">
-  <w:comment w:id="1" w:author="Sören Sch" w:date="2017-03-08T22:50:00Z" w:initials="SS">
+  <w:comment w:id="0" w:author="Sören Sch" w:date="2017-03-08T22:50:00Z" w:initials="SS">
     <w:p>
       <w:pPr>
         <w:pStyle w:val="Kommentartext"/>
@@ -18346,7 +18309,7 @@
       </w:r>
     </w:p>
   </w:comment>
-  <w:comment w:id="13" w:author="Sören Sch" w:date="2017-03-09T19:45:00Z" w:initials="SS">
+  <w:comment w:id="17" w:author="Sören Sch" w:date="2017-03-09T19:45:00Z" w:initials="SS">
     <w:p>
       <w:pPr>
         <w:pStyle w:val="Kommentartext"/>
@@ -18368,7 +18331,7 @@
       </w:r>
     </w:p>
   </w:comment>
-  <w:comment w:id="14" w:author="Sören Sch" w:date="2017-03-09T19:41:00Z" w:initials="SS">
+  <w:comment w:id="18" w:author="Sören Sch" w:date="2017-03-09T19:41:00Z" w:initials="SS">
     <w:p>
       <w:pPr>
         <w:pStyle w:val="Kommentartext"/>
@@ -18390,7 +18353,7 @@
       </w:r>
     </w:p>
   </w:comment>
-  <w:comment w:id="15" w:author="Sören Sch" w:date="2017-03-09T19:53:00Z" w:initials="SS">
+  <w:comment w:id="19" w:author="Sören Sch" w:date="2017-03-09T19:53:00Z" w:initials="SS">
     <w:p>
       <w:pPr>
         <w:pStyle w:val="Kommentartext"/>
@@ -18412,7 +18375,7 @@
       </w:r>
     </w:p>
   </w:comment>
-  <w:comment w:id="16" w:author="Sören Sch" w:date="2017-03-09T19:38:00Z" w:initials="SS">
+  <w:comment w:id="20" w:author="Sören Sch" w:date="2017-03-09T19:38:00Z" w:initials="SS">
     <w:p>
       <w:pPr>
         <w:pStyle w:val="Kommentartext"/>
@@ -18434,7 +18397,7 @@
       </w:r>
     </w:p>
   </w:comment>
-  <w:comment w:id="17" w:author="Sören Sch" w:date="2017-03-09T19:16:00Z" w:initials="SS">
+  <w:comment w:id="21" w:author="Sören Sch" w:date="2017-03-09T19:16:00Z" w:initials="SS">
     <w:p>
       <w:pPr>
         <w:pStyle w:val="Kommentartext"/>
@@ -18456,7 +18419,7 @@
       </w:r>
     </w:p>
   </w:comment>
-  <w:comment w:id="51" w:author="Sören Sch" w:date="2017-03-13T21:14:00Z" w:initials="SS">
+  <w:comment w:id="70" w:author="Sören Sch" w:date="2017-03-13T21:14:00Z" w:initials="SS">
     <w:p>
       <w:pPr>
         <w:pStyle w:val="Kommentartext"/>
@@ -18580,7 +18543,19 @@
         <w:rPr>
           <w:lang w:val="en-US"/>
         </w:rPr>
-        <w:t xml:space="preserve"> https://www.tensorflow.org/</w:t>
+        <w:t xml:space="preserve"> https://www.</w:t>
+      </w:r>
+      <w:r>
+        <w:rPr>
+          <w:lang w:val="en-US"/>
+        </w:rPr>
+        <w:t>TensorFlow</w:t>
+      </w:r>
+      <w:r>
+        <w:rPr>
+          <w:lang w:val="en-US"/>
+        </w:rPr>
+        <w:t>.org/</w:t>
       </w:r>
     </w:p>
   </w:footnote>
@@ -18654,6 +18629,9 @@
     <w:p>
       <w:pPr>
         <w:pStyle w:val="Funotentext"/>
+        <w:rPr>
+          <w:lang w:val="en-US"/>
+        </w:rPr>
       </w:pPr>
       <w:r>
         <w:rPr>
@@ -18662,10 +18640,10 @@
         <w:footnoteRef/>
       </w:r>
       <w:r>
-        <w:t xml:space="preserve"> </w:t>
-      </w:r>
-      <w:r>
-        <w:t>https://stackoverflow.com/</w:t>
+        <w:rPr>
+          <w:lang w:val="en-US"/>
+        </w:rPr>
+        <w:t xml:space="preserve"> https://github.com/tensorflow/models</w:t>
       </w:r>
     </w:p>
   </w:footnote>
@@ -18673,6 +18651,9 @@
     <w:p>
       <w:pPr>
         <w:pStyle w:val="Funotentext"/>
+        <w:rPr>
+          <w:lang w:val="en-US"/>
+        </w:rPr>
       </w:pPr>
       <w:r>
         <w:rPr>
@@ -18681,14 +18662,36 @@
         <w:footnoteRef/>
       </w:r>
       <w:r>
-        <w:t xml:space="preserve"> </w:t>
-      </w:r>
-      <w:r>
-        <w:t>https://groups.google.com/forum/#!overview</w:t>
+        <w:rPr>
+          <w:lang w:val="en-US"/>
+        </w:rPr>
+        <w:t xml:space="preserve"> https://stackoverflow.com/</w:t>
       </w:r>
     </w:p>
   </w:footnote>
   <w:footnote w:id="8">
+    <w:p>
+      <w:pPr>
+        <w:pStyle w:val="Funotentext"/>
+        <w:rPr>
+          <w:lang w:val="en-US"/>
+        </w:rPr>
+      </w:pPr>
+      <w:r>
+        <w:rPr>
+          <w:rStyle w:val="Funotenzeichen"/>
+        </w:rPr>
+        <w:footnoteRef/>
+      </w:r>
+      <w:r>
+        <w:rPr>
+          <w:lang w:val="en-US"/>
+        </w:rPr>
+        <w:t xml:space="preserve"> https://groups.google.com/forum/#!overview</w:t>
+      </w:r>
+    </w:p>
+  </w:footnote>
+  <w:footnote w:id="9">
     <w:p>
       <w:pPr>
         <w:pStyle w:val="Funotentext"/>
@@ -22156,6 +22159,7 @@
   <w:style w:type="character" w:default="1" w:styleId="Absatz-Standardschriftart">
     <w:name w:val="Default Paragraph Font"/>
     <w:uiPriority w:val="1"/>
+    <w:semiHidden/>
     <w:unhideWhenUsed/>
   </w:style>
   <w:style w:type="table" w:default="1" w:styleId="NormaleTabelle">
@@ -23119,7 +23123,7 @@
 </file>
 
 <file path=customXml/item1.xml><?xml version="1.0" encoding="utf-8"?>
-<b:Sources xmlns:b="http://schemas.openxmlformats.org/officeDocument/2006/bibliography" xmlns="http://schemas.openxmlformats.org/officeDocument/2006/bibliography" SelectedStyle="/APASixthEditionOfficeOnline.xsl" StyleName="APA" Version="7">
+<b:Sources xmlns:b="http://schemas.openxmlformats.org/officeDocument/2006/bibliography" xmlns="http://schemas.openxmlformats.org/officeDocument/2006/bibliography" SelectedStyle="\MLASeventhEditionOfficeOnline.xsl" StyleName="MLA" Version="7">
   <b:Source>
     <b:Tag>Ten17</b:Tag>
     <b:SourceType>InternetSite</b:SourceType>
@@ -23139,7 +23143,7 @@
       </b:Author>
     </b:Author>
     <b:URL>https://www.tensorflow.org/versions/r0.10/get_started/basic_usage</b:URL>
-    <b:RefOrder>2</b:RefOrder>
+    <b:RefOrder>3</b:RefOrder>
   </b:Source>
   <b:Source>
     <b:Tag>And17</b:Tag>
@@ -23179,13 +23183,34 @@
     <b:InternetSiteTitle>The CIFAR-10 dataset</b:InternetSiteTitle>
     <b:URL>https://www.cs.toronto.edu/~kriz/cifar.html</b:URL>
     <b:Year>2009</b:Year>
-    <b:RefOrder>3</b:RefOrder>
+    <b:RefOrder>4</b:RefOrder>
+  </b:Source>
+  <b:Source>
+    <b:Tag>Sze16</b:Tag>
+    <b:SourceType>ArticleInAPeriodical</b:SourceType>
+    <b:Guid>{F40DE3BF-EF15-45AA-B89A-C186791F74C4}</b:Guid>
+    <b:Title>Rethinking the inception architecture for computer vision</b:Title>
+    <b:Year>2016</b:Year>
+    <b:LCID>en-US</b:LCID>
+    <b:Author>
+      <b:Author>
+        <b:NameList>
+          <b:Person>
+            <b:Last>Szegedy</b:Last>
+            <b:First>Christian</b:First>
+            <b:Middle>and Vanhoucke, Vincent and Ioffe, Sergey and Shlens, Jon and Wojna, Zbigniew</b:Middle>
+          </b:Person>
+        </b:NameList>
+      </b:Author>
+    </b:Author>
+    <b:PeriodicalTitle>Proceedings of the IEEE Conference on Computer Vision and Pattern Recognition</b:PeriodicalTitle>
+    <b:RefOrder>2</b:RefOrder>
   </b:Source>
 </b:Sources>
 </file>
 
 <file path=customXml/itemProps1.xml><?xml version="1.0" encoding="utf-8"?>
-<ds:datastoreItem xmlns:ds="http://schemas.openxmlformats.org/officeDocument/2006/customXml" ds:itemID="{9449EBB8-F0B5-469A-B6D1-76A4472A7BFE}">
+<ds:datastoreItem xmlns:ds="http://schemas.openxmlformats.org/officeDocument/2006/customXml" ds:itemID="{64E56BA5-1E2E-46FD-BA34-5ABFF638F2D6}">
   <ds:schemaRefs>
     <ds:schemaRef ds:uri="http://schemas.openxmlformats.org/officeDocument/2006/bibliography"/>
   </ds:schemaRefs>

</xml_diff>